<commit_message>
Code for new experiment
</commit_message>
<xml_diff>
--- a/Figures/MultiMediationTables.docx
+++ b/Figures/MultiMediationTables.docx
@@ -5,6 +5,7 @@
     <w:tbl>
       <w:tblPr>
         <w:tblStyle w:val="TableGrid"/>
+        <w:tblpPr w:leftFromText="180" w:rightFromText="180" w:horzAnchor="margin" w:tblpY="468"/>
         <w:tblW w:w="8995" w:type="dxa"/>
         <w:tblBorders>
           <w:insideH w:val="none" w:sz="0" w:space="0" w:color="auto"/>
@@ -197,6 +198,334 @@
           </w:tcPr>
           <w:p>
             <w:pPr>
+              <w:jc w:val="center"/>
+              <w:rPr>
+                <w:rFonts w:asciiTheme="majorBidi" w:hAnsiTheme="majorBidi" w:cstheme="majorBidi"/>
+              </w:rPr>
+            </w:pPr>
+            <w:r>
+              <w:rPr>
+                <w:rFonts w:asciiTheme="majorBidi" w:hAnsiTheme="majorBidi" w:cstheme="majorBidi"/>
+              </w:rPr>
+              <w:t>-2.44</w:t>
+            </w:r>
+          </w:p>
+          <w:p>
+            <w:pPr>
+              <w:pStyle w:val="HTMLPreformatted"/>
+              <w:shd w:val="clear" w:color="auto" w:fill="FFFFFF"/>
+              <w:wordWrap w:val="0"/>
+              <w:jc w:val="center"/>
+              <w:rPr>
+                <w:rFonts w:asciiTheme="majorBidi" w:hAnsiTheme="majorBidi" w:cstheme="majorBidi"/>
+                <w:color w:val="000000"/>
+                <w:sz w:val="22"/>
+                <w:szCs w:val="22"/>
+              </w:rPr>
+            </w:pPr>
+            <w:r>
+              <w:rPr>
+                <w:rStyle w:val="gnd-iwgdh3b"/>
+                <w:rFonts w:asciiTheme="majorBidi" w:hAnsiTheme="majorBidi" w:cstheme="majorBidi"/>
+                <w:color w:val="000000"/>
+                <w:sz w:val="22"/>
+                <w:szCs w:val="22"/>
+                <w:bdr w:val="none" w:sz="0" w:space="0" w:color="auto" w:frame="1"/>
+              </w:rPr>
+              <w:t>(</w:t>
+            </w:r>
+            <w:r>
+              <w:rPr>
+                <w:rStyle w:val="gnd-iwgdh3b"/>
+                <w:rFonts w:asciiTheme="majorBidi" w:hAnsiTheme="majorBidi" w:cstheme="majorBidi"/>
+                <w:color w:val="000000"/>
+                <w:sz w:val="22"/>
+                <w:szCs w:val="22"/>
+                <w:bdr w:val="none" w:sz="0" w:space="0" w:color="auto" w:frame="1"/>
+              </w:rPr>
+              <w:t>-3.33</w:t>
+            </w:r>
+            <w:r>
+              <w:rPr>
+                <w:rStyle w:val="gnd-iwgdh3b"/>
+                <w:rFonts w:asciiTheme="majorBidi" w:hAnsiTheme="majorBidi" w:cstheme="majorBidi"/>
+                <w:color w:val="000000"/>
+                <w:sz w:val="22"/>
+                <w:szCs w:val="22"/>
+                <w:bdr w:val="none" w:sz="0" w:space="0" w:color="auto" w:frame="1"/>
+              </w:rPr>
+              <w:t xml:space="preserve">, </w:t>
+            </w:r>
+            <w:r>
+              <w:rPr>
+                <w:rStyle w:val="gnd-iwgdh3b"/>
+                <w:rFonts w:asciiTheme="majorBidi" w:hAnsiTheme="majorBidi" w:cstheme="majorBidi"/>
+                <w:color w:val="000000"/>
+                <w:sz w:val="22"/>
+                <w:szCs w:val="22"/>
+                <w:bdr w:val="none" w:sz="0" w:space="0" w:color="auto" w:frame="1"/>
+              </w:rPr>
+              <w:t>-1.55</w:t>
+            </w:r>
+            <w:r>
+              <w:rPr>
+                <w:rStyle w:val="gnd-iwgdh3b"/>
+                <w:rFonts w:asciiTheme="majorBidi" w:hAnsiTheme="majorBidi" w:cstheme="majorBidi"/>
+                <w:color w:val="000000"/>
+                <w:sz w:val="22"/>
+                <w:szCs w:val="22"/>
+                <w:bdr w:val="none" w:sz="0" w:space="0" w:color="auto" w:frame="1"/>
+              </w:rPr>
+              <w:t>)</w:t>
+            </w:r>
+          </w:p>
+          <w:p>
+            <w:pPr>
+              <w:jc w:val="center"/>
+              <w:rPr>
+                <w:rFonts w:asciiTheme="majorBidi" w:hAnsiTheme="majorBidi" w:cstheme="majorBidi"/>
+              </w:rPr>
+            </w:pPr>
+          </w:p>
+        </w:tc>
+        <w:tc>
+          <w:tcPr>
+            <w:tcW w:w="1800" w:type="dxa"/>
+            <w:tcBorders>
+              <w:top w:val="single" w:sz="4" w:space="0" w:color="auto"/>
+            </w:tcBorders>
+          </w:tcPr>
+          <w:p>
+            <w:pPr>
+              <w:jc w:val="center"/>
+              <w:rPr>
+                <w:rFonts w:asciiTheme="majorBidi" w:hAnsiTheme="majorBidi" w:cstheme="majorBidi"/>
+              </w:rPr>
+            </w:pPr>
+            <w:r>
+              <w:rPr>
+                <w:rFonts w:asciiTheme="majorBidi" w:hAnsiTheme="majorBidi" w:cstheme="majorBidi"/>
+              </w:rPr>
+              <w:t>-11.41</w:t>
+            </w:r>
+          </w:p>
+          <w:p>
+            <w:pPr>
+              <w:pStyle w:val="HTMLPreformatted"/>
+              <w:shd w:val="clear" w:color="auto" w:fill="FFFFFF"/>
+              <w:wordWrap w:val="0"/>
+              <w:jc w:val="center"/>
+              <w:rPr>
+                <w:rFonts w:asciiTheme="majorBidi" w:hAnsiTheme="majorBidi" w:cstheme="majorBidi"/>
+                <w:color w:val="000000"/>
+                <w:sz w:val="22"/>
+                <w:szCs w:val="22"/>
+              </w:rPr>
+            </w:pPr>
+            <w:r>
+              <w:rPr>
+                <w:rStyle w:val="gnd-iwgdh3b"/>
+                <w:rFonts w:asciiTheme="majorBidi" w:hAnsiTheme="majorBidi" w:cstheme="majorBidi"/>
+                <w:color w:val="000000"/>
+                <w:sz w:val="22"/>
+                <w:szCs w:val="22"/>
+                <w:bdr w:val="none" w:sz="0" w:space="0" w:color="auto" w:frame="1"/>
+              </w:rPr>
+              <w:t>(</w:t>
+            </w:r>
+            <w:r>
+              <w:rPr>
+                <w:rStyle w:val="gnd-iwgdh3b"/>
+                <w:rFonts w:asciiTheme="majorBidi" w:hAnsiTheme="majorBidi" w:cstheme="majorBidi"/>
+                <w:color w:val="000000"/>
+                <w:sz w:val="22"/>
+                <w:szCs w:val="22"/>
+                <w:bdr w:val="none" w:sz="0" w:space="0" w:color="auto" w:frame="1"/>
+              </w:rPr>
+              <w:t>-14.02</w:t>
+            </w:r>
+            <w:r>
+              <w:rPr>
+                <w:rStyle w:val="gnd-iwgdh3b"/>
+                <w:rFonts w:asciiTheme="majorBidi" w:hAnsiTheme="majorBidi" w:cstheme="majorBidi"/>
+                <w:color w:val="000000"/>
+                <w:sz w:val="22"/>
+                <w:szCs w:val="22"/>
+                <w:bdr w:val="none" w:sz="0" w:space="0" w:color="auto" w:frame="1"/>
+              </w:rPr>
+              <w:t xml:space="preserve">, </w:t>
+            </w:r>
+            <w:r>
+              <w:rPr>
+                <w:rStyle w:val="gnd-iwgdh3b"/>
+                <w:rFonts w:asciiTheme="majorBidi" w:hAnsiTheme="majorBidi" w:cstheme="majorBidi"/>
+                <w:color w:val="000000"/>
+                <w:sz w:val="22"/>
+                <w:szCs w:val="22"/>
+                <w:bdr w:val="none" w:sz="0" w:space="0" w:color="auto" w:frame="1"/>
+              </w:rPr>
+              <w:t>-8.80</w:t>
+            </w:r>
+            <w:r>
+              <w:rPr>
+                <w:rStyle w:val="gnd-iwgdh3b"/>
+                <w:rFonts w:asciiTheme="majorBidi" w:hAnsiTheme="majorBidi" w:cstheme="majorBidi"/>
+                <w:color w:val="000000"/>
+                <w:sz w:val="22"/>
+                <w:szCs w:val="22"/>
+                <w:bdr w:val="none" w:sz="0" w:space="0" w:color="auto" w:frame="1"/>
+              </w:rPr>
+              <w:t>)</w:t>
+            </w:r>
+          </w:p>
+          <w:p>
+            <w:pPr>
+              <w:jc w:val="center"/>
+              <w:rPr>
+                <w:rFonts w:asciiTheme="majorBidi" w:hAnsiTheme="majorBidi" w:cstheme="majorBidi"/>
+              </w:rPr>
+            </w:pPr>
+          </w:p>
+        </w:tc>
+        <w:tc>
+          <w:tcPr>
+            <w:tcW w:w="1800" w:type="dxa"/>
+            <w:tcBorders>
+              <w:top w:val="single" w:sz="4" w:space="0" w:color="auto"/>
+            </w:tcBorders>
+          </w:tcPr>
+          <w:p>
+            <w:pPr>
+              <w:jc w:val="center"/>
+              <w:rPr>
+                <w:rFonts w:asciiTheme="majorBidi" w:hAnsiTheme="majorBidi" w:cstheme="majorBidi"/>
+              </w:rPr>
+            </w:pPr>
+            <w:r>
+              <w:rPr>
+                <w:rFonts w:asciiTheme="majorBidi" w:hAnsiTheme="majorBidi" w:cstheme="majorBidi"/>
+              </w:rPr>
+              <w:t>-13.85</w:t>
+            </w:r>
+          </w:p>
+          <w:p>
+            <w:pPr>
+              <w:pStyle w:val="HTMLPreformatted"/>
+              <w:shd w:val="clear" w:color="auto" w:fill="FFFFFF"/>
+              <w:wordWrap w:val="0"/>
+              <w:jc w:val="center"/>
+              <w:rPr>
+                <w:rFonts w:asciiTheme="majorBidi" w:hAnsiTheme="majorBidi" w:cstheme="majorBidi"/>
+                <w:color w:val="000000"/>
+                <w:sz w:val="22"/>
+                <w:szCs w:val="22"/>
+              </w:rPr>
+            </w:pPr>
+            <w:r>
+              <w:rPr>
+                <w:rStyle w:val="gnd-iwgdh3b"/>
+                <w:rFonts w:asciiTheme="majorBidi" w:hAnsiTheme="majorBidi" w:cstheme="majorBidi"/>
+                <w:color w:val="000000"/>
+                <w:sz w:val="22"/>
+                <w:szCs w:val="22"/>
+                <w:bdr w:val="none" w:sz="0" w:space="0" w:color="auto" w:frame="1"/>
+              </w:rPr>
+              <w:t>(</w:t>
+            </w:r>
+            <w:r>
+              <w:rPr>
+                <w:rStyle w:val="gnd-iwgdh3b"/>
+                <w:rFonts w:asciiTheme="majorBidi" w:hAnsiTheme="majorBidi" w:cstheme="majorBidi"/>
+                <w:color w:val="000000"/>
+                <w:sz w:val="22"/>
+                <w:szCs w:val="22"/>
+                <w:bdr w:val="none" w:sz="0" w:space="0" w:color="auto" w:frame="1"/>
+              </w:rPr>
+              <w:t>-16.49</w:t>
+            </w:r>
+            <w:r>
+              <w:rPr>
+                <w:rStyle w:val="gnd-iwgdh3b"/>
+                <w:rFonts w:asciiTheme="majorBidi" w:hAnsiTheme="majorBidi" w:cstheme="majorBidi"/>
+                <w:color w:val="000000"/>
+                <w:sz w:val="22"/>
+                <w:szCs w:val="22"/>
+                <w:bdr w:val="none" w:sz="0" w:space="0" w:color="auto" w:frame="1"/>
+              </w:rPr>
+              <w:t xml:space="preserve">, </w:t>
+            </w:r>
+            <w:r>
+              <w:rPr>
+                <w:rStyle w:val="gnd-iwgdh3b"/>
+                <w:rFonts w:asciiTheme="majorBidi" w:hAnsiTheme="majorBidi" w:cstheme="majorBidi"/>
+                <w:color w:val="000000"/>
+                <w:sz w:val="22"/>
+                <w:szCs w:val="22"/>
+                <w:bdr w:val="none" w:sz="0" w:space="0" w:color="auto" w:frame="1"/>
+              </w:rPr>
+              <w:t>-11.31</w:t>
+            </w:r>
+            <w:r>
+              <w:rPr>
+                <w:rStyle w:val="gnd-iwgdh3b"/>
+                <w:rFonts w:asciiTheme="majorBidi" w:hAnsiTheme="majorBidi" w:cstheme="majorBidi"/>
+                <w:color w:val="000000"/>
+                <w:sz w:val="22"/>
+                <w:szCs w:val="22"/>
+                <w:bdr w:val="none" w:sz="0" w:space="0" w:color="auto" w:frame="1"/>
+              </w:rPr>
+              <w:t>)</w:t>
+            </w:r>
+          </w:p>
+          <w:p>
+            <w:pPr>
+              <w:jc w:val="center"/>
+              <w:rPr>
+                <w:rFonts w:asciiTheme="majorBidi" w:hAnsiTheme="majorBidi" w:cstheme="majorBidi"/>
+              </w:rPr>
+            </w:pPr>
+          </w:p>
+        </w:tc>
+        <w:tc>
+          <w:tcPr>
+            <w:tcW w:w="1800" w:type="dxa"/>
+            <w:tcBorders>
+              <w:top w:val="single" w:sz="4" w:space="0" w:color="auto"/>
+              <w:right w:val="nil"/>
+            </w:tcBorders>
+          </w:tcPr>
+          <w:p>
+            <w:pPr>
+              <w:jc w:val="center"/>
+              <w:rPr>
+                <w:rFonts w:asciiTheme="majorBidi" w:hAnsiTheme="majorBidi" w:cstheme="majorBidi"/>
+              </w:rPr>
+            </w:pPr>
+            <w:r>
+              <w:rPr>
+                <w:rFonts w:asciiTheme="majorBidi" w:hAnsiTheme="majorBidi" w:cstheme="majorBidi"/>
+              </w:rPr>
+              <w:t>0</w:t>
+            </w:r>
+            <w:r>
+              <w:rPr>
+                <w:rFonts w:asciiTheme="majorBidi" w:hAnsiTheme="majorBidi" w:cstheme="majorBidi"/>
+              </w:rPr>
+              <w:t>.18</w:t>
+            </w:r>
+          </w:p>
+        </w:tc>
+      </w:tr>
+      <w:tr>
+        <w:tc>
+          <w:tcPr>
+            <w:tcW w:w="1795" w:type="dxa"/>
+            <w:tcBorders>
+              <w:left w:val="nil"/>
+            </w:tcBorders>
+          </w:tcPr>
+          <w:p>
+            <w:pPr>
               <w:rPr>
                 <w:rFonts w:asciiTheme="majorBidi" w:hAnsiTheme="majorBidi" w:cstheme="majorBidi"/>
                 <w:sz w:val="24"/>
@@ -209,15 +538,326 @@
                 <w:sz w:val="24"/>
                 <w:szCs w:val="24"/>
               </w:rPr>
-              <w:t>-2.44</w:t>
+              <w:t>Ambiguity</w:t>
             </w:r>
           </w:p>
         </w:tc>
         <w:tc>
           <w:tcPr>
             <w:tcW w:w="1800" w:type="dxa"/>
-            <w:tcBorders>
-              <w:top w:val="single" w:sz="4" w:space="0" w:color="auto"/>
+          </w:tcPr>
+          <w:p>
+            <w:pPr>
+              <w:jc w:val="center"/>
+              <w:rPr>
+                <w:rFonts w:asciiTheme="majorBidi" w:hAnsiTheme="majorBidi" w:cstheme="majorBidi"/>
+              </w:rPr>
+            </w:pPr>
+            <w:r>
+              <w:rPr>
+                <w:rFonts w:asciiTheme="majorBidi" w:hAnsiTheme="majorBidi" w:cstheme="majorBidi"/>
+              </w:rPr>
+              <w:t>-2.86</w:t>
+            </w:r>
+          </w:p>
+          <w:p>
+            <w:pPr>
+              <w:pStyle w:val="HTMLPreformatted"/>
+              <w:shd w:val="clear" w:color="auto" w:fill="FFFFFF"/>
+              <w:wordWrap w:val="0"/>
+              <w:jc w:val="center"/>
+              <w:rPr>
+                <w:rFonts w:asciiTheme="majorBidi" w:hAnsiTheme="majorBidi" w:cstheme="majorBidi"/>
+                <w:color w:val="000000"/>
+                <w:sz w:val="22"/>
+                <w:szCs w:val="22"/>
+              </w:rPr>
+            </w:pPr>
+            <w:r>
+              <w:rPr>
+                <w:rStyle w:val="gnd-iwgdh3b"/>
+                <w:rFonts w:asciiTheme="majorBidi" w:hAnsiTheme="majorBidi" w:cstheme="majorBidi"/>
+                <w:color w:val="000000"/>
+                <w:sz w:val="22"/>
+                <w:szCs w:val="22"/>
+                <w:bdr w:val="none" w:sz="0" w:space="0" w:color="auto" w:frame="1"/>
+              </w:rPr>
+              <w:t>(</w:t>
+            </w:r>
+            <w:r>
+              <w:rPr>
+                <w:rStyle w:val="gnd-iwgdh3b"/>
+                <w:rFonts w:asciiTheme="majorBidi" w:hAnsiTheme="majorBidi" w:cstheme="majorBidi"/>
+                <w:color w:val="000000"/>
+                <w:sz w:val="22"/>
+                <w:szCs w:val="22"/>
+                <w:bdr w:val="none" w:sz="0" w:space="0" w:color="auto" w:frame="1"/>
+              </w:rPr>
+              <w:t>-4.83</w:t>
+            </w:r>
+            <w:r>
+              <w:rPr>
+                <w:rStyle w:val="gnd-iwgdh3b"/>
+                <w:rFonts w:asciiTheme="majorBidi" w:hAnsiTheme="majorBidi" w:cstheme="majorBidi"/>
+                <w:color w:val="000000"/>
+                <w:sz w:val="22"/>
+                <w:szCs w:val="22"/>
+                <w:bdr w:val="none" w:sz="0" w:space="0" w:color="auto" w:frame="1"/>
+              </w:rPr>
+              <w:t xml:space="preserve">, </w:t>
+            </w:r>
+            <w:r>
+              <w:rPr>
+                <w:rStyle w:val="gnd-iwgdh3b"/>
+                <w:rFonts w:asciiTheme="majorBidi" w:hAnsiTheme="majorBidi" w:cstheme="majorBidi"/>
+                <w:color w:val="000000"/>
+                <w:sz w:val="22"/>
+                <w:szCs w:val="22"/>
+                <w:bdr w:val="none" w:sz="0" w:space="0" w:color="auto" w:frame="1"/>
+              </w:rPr>
+              <w:t>-0.89</w:t>
+            </w:r>
+            <w:r>
+              <w:rPr>
+                <w:rStyle w:val="gnd-iwgdh3b"/>
+                <w:rFonts w:asciiTheme="majorBidi" w:hAnsiTheme="majorBidi" w:cstheme="majorBidi"/>
+                <w:color w:val="000000"/>
+                <w:sz w:val="22"/>
+                <w:szCs w:val="22"/>
+                <w:bdr w:val="none" w:sz="0" w:space="0" w:color="auto" w:frame="1"/>
+              </w:rPr>
+              <w:t>)</w:t>
+            </w:r>
+          </w:p>
+        </w:tc>
+        <w:tc>
+          <w:tcPr>
+            <w:tcW w:w="1800" w:type="dxa"/>
+          </w:tcPr>
+          <w:p>
+            <w:pPr>
+              <w:jc w:val="center"/>
+              <w:rPr>
+                <w:rFonts w:asciiTheme="majorBidi" w:hAnsiTheme="majorBidi" w:cstheme="majorBidi"/>
+              </w:rPr>
+            </w:pPr>
+            <w:r>
+              <w:rPr>
+                <w:rFonts w:asciiTheme="majorBidi" w:hAnsiTheme="majorBidi" w:cstheme="majorBidi"/>
+              </w:rPr>
+              <w:t>-11.04</w:t>
+            </w:r>
+          </w:p>
+          <w:p>
+            <w:pPr>
+              <w:pStyle w:val="HTMLPreformatted"/>
+              <w:shd w:val="clear" w:color="auto" w:fill="FFFFFF"/>
+              <w:wordWrap w:val="0"/>
+              <w:jc w:val="center"/>
+              <w:rPr>
+                <w:rFonts w:asciiTheme="majorBidi" w:hAnsiTheme="majorBidi" w:cstheme="majorBidi"/>
+                <w:color w:val="000000"/>
+                <w:sz w:val="22"/>
+                <w:szCs w:val="22"/>
+              </w:rPr>
+            </w:pPr>
+            <w:r>
+              <w:rPr>
+                <w:rStyle w:val="gnd-iwgdh3b"/>
+                <w:rFonts w:asciiTheme="majorBidi" w:hAnsiTheme="majorBidi" w:cstheme="majorBidi"/>
+                <w:color w:val="000000"/>
+                <w:sz w:val="22"/>
+                <w:szCs w:val="22"/>
+                <w:bdr w:val="none" w:sz="0" w:space="0" w:color="auto" w:frame="1"/>
+              </w:rPr>
+              <w:t>(</w:t>
+            </w:r>
+            <w:r>
+              <w:rPr>
+                <w:rStyle w:val="gnd-iwgdh3b"/>
+                <w:rFonts w:asciiTheme="majorBidi" w:hAnsiTheme="majorBidi" w:cstheme="majorBidi"/>
+                <w:color w:val="000000"/>
+                <w:sz w:val="22"/>
+                <w:szCs w:val="22"/>
+                <w:bdr w:val="none" w:sz="0" w:space="0" w:color="auto" w:frame="1"/>
+              </w:rPr>
+              <w:t>-14.23</w:t>
+            </w:r>
+            <w:r>
+              <w:rPr>
+                <w:rStyle w:val="gnd-iwgdh3b"/>
+                <w:rFonts w:asciiTheme="majorBidi" w:hAnsiTheme="majorBidi" w:cstheme="majorBidi"/>
+                <w:color w:val="000000"/>
+                <w:sz w:val="22"/>
+                <w:szCs w:val="22"/>
+                <w:bdr w:val="none" w:sz="0" w:space="0" w:color="auto" w:frame="1"/>
+              </w:rPr>
+              <w:t xml:space="preserve">, </w:t>
+            </w:r>
+            <w:r>
+              <w:rPr>
+                <w:rStyle w:val="gnd-iwgdh3b"/>
+                <w:rFonts w:asciiTheme="majorBidi" w:hAnsiTheme="majorBidi" w:cstheme="majorBidi"/>
+                <w:color w:val="000000"/>
+                <w:sz w:val="22"/>
+                <w:szCs w:val="22"/>
+                <w:bdr w:val="none" w:sz="0" w:space="0" w:color="auto" w:frame="1"/>
+              </w:rPr>
+              <w:t>-7.84</w:t>
+            </w:r>
+            <w:r>
+              <w:rPr>
+                <w:rStyle w:val="gnd-iwgdh3b"/>
+                <w:rFonts w:asciiTheme="majorBidi" w:hAnsiTheme="majorBidi" w:cstheme="majorBidi"/>
+                <w:color w:val="000000"/>
+                <w:sz w:val="22"/>
+                <w:szCs w:val="22"/>
+                <w:bdr w:val="none" w:sz="0" w:space="0" w:color="auto" w:frame="1"/>
+              </w:rPr>
+              <w:t>)</w:t>
+            </w:r>
+          </w:p>
+          <w:p>
+            <w:pPr>
+              <w:jc w:val="center"/>
+              <w:rPr>
+                <w:rFonts w:asciiTheme="majorBidi" w:hAnsiTheme="majorBidi" w:cstheme="majorBidi"/>
+              </w:rPr>
+            </w:pPr>
+          </w:p>
+        </w:tc>
+        <w:tc>
+          <w:tcPr>
+            <w:tcW w:w="1800" w:type="dxa"/>
+          </w:tcPr>
+          <w:p>
+            <w:pPr>
+              <w:jc w:val="center"/>
+              <w:rPr>
+                <w:rFonts w:asciiTheme="majorBidi" w:hAnsiTheme="majorBidi" w:cstheme="majorBidi"/>
+              </w:rPr>
+            </w:pPr>
+            <w:r>
+              <w:rPr>
+                <w:rFonts w:asciiTheme="majorBidi" w:hAnsiTheme="majorBidi" w:cstheme="majorBidi"/>
+              </w:rPr>
+              <w:t>-13.85</w:t>
+            </w:r>
+          </w:p>
+          <w:p>
+            <w:pPr>
+              <w:pStyle w:val="HTMLPreformatted"/>
+              <w:shd w:val="clear" w:color="auto" w:fill="FFFFFF"/>
+              <w:wordWrap w:val="0"/>
+              <w:jc w:val="center"/>
+              <w:rPr>
+                <w:rFonts w:asciiTheme="majorBidi" w:hAnsiTheme="majorBidi" w:cstheme="majorBidi"/>
+                <w:color w:val="000000"/>
+                <w:sz w:val="22"/>
+                <w:szCs w:val="22"/>
+              </w:rPr>
+            </w:pPr>
+            <w:r>
+              <w:rPr>
+                <w:rStyle w:val="gnd-iwgdh3b"/>
+                <w:rFonts w:asciiTheme="majorBidi" w:hAnsiTheme="majorBidi" w:cstheme="majorBidi"/>
+                <w:color w:val="000000"/>
+                <w:sz w:val="22"/>
+                <w:szCs w:val="22"/>
+                <w:bdr w:val="none" w:sz="0" w:space="0" w:color="auto" w:frame="1"/>
+              </w:rPr>
+              <w:t>(</w:t>
+            </w:r>
+            <w:r>
+              <w:rPr>
+                <w:rStyle w:val="gnd-iwgdh3b"/>
+                <w:rFonts w:asciiTheme="majorBidi" w:hAnsiTheme="majorBidi" w:cstheme="majorBidi"/>
+                <w:color w:val="000000"/>
+                <w:sz w:val="22"/>
+                <w:szCs w:val="22"/>
+                <w:bdr w:val="none" w:sz="0" w:space="0" w:color="auto" w:frame="1"/>
+              </w:rPr>
+              <w:t>-16.43</w:t>
+            </w:r>
+            <w:r>
+              <w:rPr>
+                <w:rStyle w:val="gnd-iwgdh3b"/>
+                <w:rFonts w:asciiTheme="majorBidi" w:hAnsiTheme="majorBidi" w:cstheme="majorBidi"/>
+                <w:color w:val="000000"/>
+                <w:sz w:val="22"/>
+                <w:szCs w:val="22"/>
+                <w:bdr w:val="none" w:sz="0" w:space="0" w:color="auto" w:frame="1"/>
+              </w:rPr>
+              <w:t xml:space="preserve">, </w:t>
+            </w:r>
+            <w:r>
+              <w:rPr>
+                <w:rStyle w:val="gnd-iwgdh3b"/>
+                <w:rFonts w:asciiTheme="majorBidi" w:hAnsiTheme="majorBidi" w:cstheme="majorBidi"/>
+                <w:color w:val="000000"/>
+                <w:sz w:val="22"/>
+                <w:szCs w:val="22"/>
+                <w:bdr w:val="none" w:sz="0" w:space="0" w:color="auto" w:frame="1"/>
+              </w:rPr>
+              <w:t>-11.40</w:t>
+            </w:r>
+            <w:r>
+              <w:rPr>
+                <w:rStyle w:val="gnd-iwgdh3b"/>
+                <w:rFonts w:asciiTheme="majorBidi" w:hAnsiTheme="majorBidi" w:cstheme="majorBidi"/>
+                <w:color w:val="000000"/>
+                <w:sz w:val="22"/>
+                <w:szCs w:val="22"/>
+                <w:bdr w:val="none" w:sz="0" w:space="0" w:color="auto" w:frame="1"/>
+              </w:rPr>
+              <w:t>)</w:t>
+            </w:r>
+          </w:p>
+          <w:p>
+            <w:pPr>
+              <w:jc w:val="center"/>
+              <w:rPr>
+                <w:rFonts w:asciiTheme="majorBidi" w:hAnsiTheme="majorBidi" w:cstheme="majorBidi"/>
+              </w:rPr>
+            </w:pPr>
+          </w:p>
+        </w:tc>
+        <w:tc>
+          <w:tcPr>
+            <w:tcW w:w="1800" w:type="dxa"/>
+            <w:tcBorders>
+              <w:right w:val="nil"/>
+            </w:tcBorders>
+          </w:tcPr>
+          <w:p>
+            <w:pPr>
+              <w:jc w:val="center"/>
+              <w:rPr>
+                <w:rFonts w:asciiTheme="majorBidi" w:hAnsiTheme="majorBidi" w:cstheme="majorBidi"/>
+              </w:rPr>
+            </w:pPr>
+            <w:r>
+              <w:rPr>
+                <w:rFonts w:asciiTheme="majorBidi" w:hAnsiTheme="majorBidi" w:cstheme="majorBidi"/>
+              </w:rPr>
+              <w:t>0</w:t>
+            </w:r>
+            <w:r>
+              <w:rPr>
+                <w:rFonts w:asciiTheme="majorBidi" w:hAnsiTheme="majorBidi" w:cstheme="majorBidi"/>
+              </w:rPr>
+              <w:t>.21</w:t>
+            </w:r>
+          </w:p>
+        </w:tc>
+      </w:tr>
+      <w:tr>
+        <w:tc>
+          <w:tcPr>
+            <w:tcW w:w="1795" w:type="dxa"/>
+            <w:tcBorders>
+              <w:left w:val="nil"/>
+              <w:bottom w:val="single" w:sz="4" w:space="0" w:color="auto"/>
             </w:tcBorders>
           </w:tcPr>
           <w:p>
@@ -234,7 +874,7 @@
                 <w:sz w:val="24"/>
                 <w:szCs w:val="24"/>
               </w:rPr>
-              <w:t>-11.41</w:t>
+              <w:t>Insulting</w:t>
             </w:r>
           </w:p>
         </w:tc>
@@ -242,311 +882,296 @@
           <w:tcPr>
             <w:tcW w:w="1800" w:type="dxa"/>
             <w:tcBorders>
-              <w:top w:val="single" w:sz="4" w:space="0" w:color="auto"/>
-            </w:tcBorders>
-          </w:tcPr>
-          <w:p>
-            <w:pPr>
-              <w:rPr>
-                <w:rFonts w:asciiTheme="majorBidi" w:hAnsiTheme="majorBidi" w:cstheme="majorBidi"/>
-                <w:sz w:val="24"/>
-                <w:szCs w:val="24"/>
-              </w:rPr>
-            </w:pPr>
-            <w:r>
-              <w:rPr>
-                <w:rFonts w:asciiTheme="majorBidi" w:hAnsiTheme="majorBidi" w:cstheme="majorBidi"/>
-                <w:sz w:val="24"/>
-                <w:szCs w:val="24"/>
+              <w:bottom w:val="single" w:sz="4" w:space="0" w:color="auto"/>
+            </w:tcBorders>
+          </w:tcPr>
+          <w:p>
+            <w:pPr>
+              <w:jc w:val="center"/>
+              <w:rPr>
+                <w:rFonts w:asciiTheme="majorBidi" w:hAnsiTheme="majorBidi" w:cstheme="majorBidi"/>
+              </w:rPr>
+            </w:pPr>
+            <w:r>
+              <w:rPr>
+                <w:rFonts w:asciiTheme="majorBidi" w:hAnsiTheme="majorBidi" w:cstheme="majorBidi"/>
+              </w:rPr>
+              <w:t>-</w:t>
+            </w:r>
+            <w:r>
+              <w:rPr>
+                <w:rFonts w:asciiTheme="majorBidi" w:hAnsiTheme="majorBidi" w:cstheme="majorBidi"/>
+              </w:rPr>
+              <w:t>0</w:t>
+            </w:r>
+            <w:r>
+              <w:rPr>
+                <w:rFonts w:asciiTheme="majorBidi" w:hAnsiTheme="majorBidi" w:cstheme="majorBidi"/>
+              </w:rPr>
+              <w:t>.804</w:t>
+            </w:r>
+          </w:p>
+          <w:p>
+            <w:pPr>
+              <w:shd w:val="clear" w:color="auto" w:fill="FFFFFF"/>
+              <w:tabs>
+                <w:tab w:val="left" w:pos="916"/>
+                <w:tab w:val="left" w:pos="1832"/>
+                <w:tab w:val="left" w:pos="2748"/>
+                <w:tab w:val="left" w:pos="3664"/>
+                <w:tab w:val="left" w:pos="4580"/>
+                <w:tab w:val="left" w:pos="5496"/>
+                <w:tab w:val="left" w:pos="6412"/>
+                <w:tab w:val="left" w:pos="7328"/>
+                <w:tab w:val="left" w:pos="8244"/>
+                <w:tab w:val="left" w:pos="9160"/>
+                <w:tab w:val="left" w:pos="10076"/>
+                <w:tab w:val="left" w:pos="10992"/>
+                <w:tab w:val="left" w:pos="11908"/>
+                <w:tab w:val="left" w:pos="12824"/>
+                <w:tab w:val="left" w:pos="13740"/>
+                <w:tab w:val="left" w:pos="14656"/>
+              </w:tabs>
+              <w:wordWrap w:val="0"/>
+              <w:jc w:val="center"/>
+              <w:rPr>
+                <w:rFonts w:asciiTheme="majorBidi" w:eastAsia="Times New Roman" w:hAnsiTheme="majorBidi" w:cstheme="majorBidi"/>
+                <w:color w:val="000000"/>
+                <w:lang w:eastAsia="zh-TW"/>
+              </w:rPr>
+            </w:pPr>
+            <w:r>
+              <w:rPr>
+                <w:rFonts w:asciiTheme="majorBidi" w:eastAsia="Times New Roman" w:hAnsiTheme="majorBidi" w:cstheme="majorBidi"/>
+                <w:color w:val="000000"/>
+                <w:bdr w:val="none" w:sz="0" w:space="0" w:color="auto" w:frame="1"/>
+                <w:lang w:eastAsia="zh-TW"/>
+              </w:rPr>
+              <w:t>(</w:t>
+            </w:r>
+            <w:r>
+              <w:rPr>
+                <w:rFonts w:asciiTheme="majorBidi" w:eastAsia="Times New Roman" w:hAnsiTheme="majorBidi" w:cstheme="majorBidi"/>
+                <w:color w:val="000000"/>
+                <w:bdr w:val="none" w:sz="0" w:space="0" w:color="auto" w:frame="1"/>
+                <w:lang w:eastAsia="zh-TW"/>
+              </w:rPr>
+              <w:t>-1.36</w:t>
+            </w:r>
+            <w:r>
+              <w:rPr>
+                <w:rFonts w:asciiTheme="majorBidi" w:eastAsia="Times New Roman" w:hAnsiTheme="majorBidi" w:cstheme="majorBidi"/>
+                <w:color w:val="000000"/>
+                <w:bdr w:val="none" w:sz="0" w:space="0" w:color="auto" w:frame="1"/>
+                <w:lang w:eastAsia="zh-TW"/>
+              </w:rPr>
+              <w:t xml:space="preserve">, </w:t>
+            </w:r>
+            <w:r>
+              <w:rPr>
+                <w:rFonts w:asciiTheme="majorBidi" w:eastAsia="Times New Roman" w:hAnsiTheme="majorBidi" w:cstheme="majorBidi"/>
+                <w:color w:val="000000"/>
+                <w:bdr w:val="none" w:sz="0" w:space="0" w:color="auto" w:frame="1"/>
+                <w:lang w:eastAsia="zh-TW"/>
+              </w:rPr>
+              <w:t>-0.25</w:t>
+            </w:r>
+            <w:r>
+              <w:rPr>
+                <w:rFonts w:asciiTheme="majorBidi" w:eastAsia="Times New Roman" w:hAnsiTheme="majorBidi" w:cstheme="majorBidi"/>
+                <w:color w:val="000000"/>
+                <w:bdr w:val="none" w:sz="0" w:space="0" w:color="auto" w:frame="1"/>
+                <w:lang w:eastAsia="zh-TW"/>
+              </w:rPr>
+              <w:t>)</w:t>
+            </w:r>
+          </w:p>
+        </w:tc>
+        <w:tc>
+          <w:tcPr>
+            <w:tcW w:w="1800" w:type="dxa"/>
+            <w:tcBorders>
+              <w:bottom w:val="single" w:sz="4" w:space="0" w:color="auto"/>
+            </w:tcBorders>
+          </w:tcPr>
+          <w:p>
+            <w:pPr>
+              <w:jc w:val="center"/>
+              <w:rPr>
+                <w:rFonts w:asciiTheme="majorBidi" w:hAnsiTheme="majorBidi" w:cstheme="majorBidi"/>
+              </w:rPr>
+            </w:pPr>
+            <w:r>
+              <w:rPr>
+                <w:rFonts w:asciiTheme="majorBidi" w:hAnsiTheme="majorBidi" w:cstheme="majorBidi"/>
+              </w:rPr>
+              <w:t>-13</w:t>
+            </w:r>
+            <w:r>
+              <w:rPr>
+                <w:rFonts w:asciiTheme="majorBidi" w:hAnsiTheme="majorBidi" w:cstheme="majorBidi"/>
+              </w:rPr>
+              <w:t>.04</w:t>
+            </w:r>
+          </w:p>
+          <w:p>
+            <w:pPr>
+              <w:pStyle w:val="HTMLPreformatted"/>
+              <w:shd w:val="clear" w:color="auto" w:fill="FFFFFF"/>
+              <w:wordWrap w:val="0"/>
+              <w:jc w:val="center"/>
+              <w:rPr>
+                <w:rFonts w:asciiTheme="majorBidi" w:hAnsiTheme="majorBidi" w:cstheme="majorBidi"/>
+                <w:color w:val="000000"/>
+                <w:sz w:val="22"/>
+                <w:szCs w:val="22"/>
+              </w:rPr>
+            </w:pPr>
+            <w:r>
+              <w:rPr>
+                <w:rStyle w:val="gnd-iwgdh3b"/>
+                <w:rFonts w:asciiTheme="majorBidi" w:hAnsiTheme="majorBidi" w:cstheme="majorBidi"/>
+                <w:color w:val="000000"/>
+                <w:sz w:val="22"/>
+                <w:szCs w:val="22"/>
+                <w:bdr w:val="none" w:sz="0" w:space="0" w:color="auto" w:frame="1"/>
+              </w:rPr>
+              <w:t>(</w:t>
+            </w:r>
+            <w:r>
+              <w:rPr>
+                <w:rStyle w:val="gnd-iwgdh3b"/>
+                <w:rFonts w:asciiTheme="majorBidi" w:hAnsiTheme="majorBidi" w:cstheme="majorBidi"/>
+                <w:color w:val="000000"/>
+                <w:sz w:val="22"/>
+                <w:szCs w:val="22"/>
+                <w:bdr w:val="none" w:sz="0" w:space="0" w:color="auto" w:frame="1"/>
+              </w:rPr>
+              <w:t>-15.6</w:t>
+            </w:r>
+            <w:r>
+              <w:rPr>
+                <w:rStyle w:val="gnd-iwgdh3b"/>
+                <w:rFonts w:asciiTheme="majorBidi" w:hAnsiTheme="majorBidi" w:cstheme="majorBidi"/>
+                <w:color w:val="000000"/>
+                <w:sz w:val="22"/>
+                <w:szCs w:val="22"/>
+                <w:bdr w:val="none" w:sz="0" w:space="0" w:color="auto" w:frame="1"/>
+              </w:rPr>
+              <w:t xml:space="preserve">2, </w:t>
+            </w:r>
+            <w:r>
+              <w:rPr>
+                <w:rStyle w:val="gnd-iwgdh3b"/>
+                <w:rFonts w:asciiTheme="majorBidi" w:hAnsiTheme="majorBidi" w:cstheme="majorBidi"/>
+                <w:color w:val="000000"/>
+                <w:sz w:val="22"/>
+                <w:szCs w:val="22"/>
+                <w:bdr w:val="none" w:sz="0" w:space="0" w:color="auto" w:frame="1"/>
+              </w:rPr>
+              <w:t>-10.47</w:t>
+            </w:r>
+            <w:r>
+              <w:rPr>
+                <w:rStyle w:val="gnd-iwgdh3b"/>
+                <w:rFonts w:asciiTheme="majorBidi" w:hAnsiTheme="majorBidi" w:cstheme="majorBidi"/>
+                <w:color w:val="000000"/>
+                <w:sz w:val="22"/>
+                <w:szCs w:val="22"/>
+                <w:bdr w:val="none" w:sz="0" w:space="0" w:color="auto" w:frame="1"/>
+              </w:rPr>
+              <w:t>)</w:t>
+            </w:r>
+          </w:p>
+        </w:tc>
+        <w:tc>
+          <w:tcPr>
+            <w:tcW w:w="1800" w:type="dxa"/>
+            <w:tcBorders>
+              <w:bottom w:val="single" w:sz="4" w:space="0" w:color="auto"/>
+            </w:tcBorders>
+          </w:tcPr>
+          <w:p>
+            <w:pPr>
+              <w:jc w:val="center"/>
+              <w:rPr>
+                <w:rFonts w:asciiTheme="majorBidi" w:hAnsiTheme="majorBidi" w:cstheme="majorBidi"/>
+              </w:rPr>
+            </w:pPr>
+            <w:r>
+              <w:rPr>
+                <w:rFonts w:asciiTheme="majorBidi" w:hAnsiTheme="majorBidi" w:cstheme="majorBidi"/>
               </w:rPr>
               <w:t>-13.85</w:t>
             </w:r>
           </w:p>
-        </w:tc>
-        <w:tc>
-          <w:tcPr>
-            <w:tcW w:w="1800" w:type="dxa"/>
-            <w:tcBorders>
-              <w:top w:val="single" w:sz="4" w:space="0" w:color="auto"/>
-              <w:right w:val="nil"/>
-            </w:tcBorders>
-          </w:tcPr>
-          <w:p>
-            <w:pPr>
-              <w:rPr>
-                <w:rFonts w:asciiTheme="majorBidi" w:hAnsiTheme="majorBidi" w:cstheme="majorBidi"/>
-                <w:sz w:val="24"/>
-                <w:szCs w:val="24"/>
-              </w:rPr>
-            </w:pPr>
-            <w:r>
-              <w:rPr>
-                <w:rFonts w:asciiTheme="majorBidi" w:hAnsiTheme="majorBidi" w:cstheme="majorBidi"/>
-                <w:sz w:val="24"/>
-                <w:szCs w:val="24"/>
-              </w:rPr>
-              <w:t>0</w:t>
-            </w:r>
-            <w:r>
-              <w:rPr>
-                <w:rFonts w:asciiTheme="majorBidi" w:hAnsiTheme="majorBidi" w:cstheme="majorBidi"/>
-                <w:sz w:val="24"/>
-                <w:szCs w:val="24"/>
-              </w:rPr>
-              <w:t>.18</w:t>
-            </w:r>
-          </w:p>
-        </w:tc>
-      </w:tr>
-      <w:tr>
-        <w:tc>
-          <w:tcPr>
-            <w:tcW w:w="1795" w:type="dxa"/>
-            <w:tcBorders>
-              <w:left w:val="nil"/>
-            </w:tcBorders>
-          </w:tcPr>
-          <w:p>
-            <w:pPr>
-              <w:rPr>
-                <w:rFonts w:asciiTheme="majorBidi" w:hAnsiTheme="majorBidi" w:cstheme="majorBidi"/>
-                <w:sz w:val="24"/>
-                <w:szCs w:val="24"/>
-              </w:rPr>
-            </w:pPr>
-            <w:r>
-              <w:rPr>
-                <w:rFonts w:asciiTheme="majorBidi" w:hAnsiTheme="majorBidi" w:cstheme="majorBidi"/>
-                <w:sz w:val="24"/>
-                <w:szCs w:val="24"/>
-              </w:rPr>
-              <w:t>Ambiguity</w:t>
-            </w:r>
-          </w:p>
-        </w:tc>
-        <w:tc>
-          <w:tcPr>
-            <w:tcW w:w="1800" w:type="dxa"/>
-          </w:tcPr>
-          <w:p>
-            <w:pPr>
-              <w:rPr>
-                <w:rFonts w:asciiTheme="majorBidi" w:hAnsiTheme="majorBidi" w:cstheme="majorBidi"/>
-                <w:sz w:val="24"/>
-                <w:szCs w:val="24"/>
-              </w:rPr>
-            </w:pPr>
-            <w:r>
-              <w:rPr>
-                <w:rFonts w:asciiTheme="majorBidi" w:hAnsiTheme="majorBidi" w:cstheme="majorBidi"/>
-                <w:sz w:val="24"/>
-                <w:szCs w:val="24"/>
-              </w:rPr>
-              <w:t>-2.86</w:t>
-            </w:r>
-          </w:p>
-        </w:tc>
-        <w:tc>
-          <w:tcPr>
-            <w:tcW w:w="1800" w:type="dxa"/>
-          </w:tcPr>
-          <w:p>
-            <w:pPr>
-              <w:rPr>
-                <w:rFonts w:asciiTheme="majorBidi" w:hAnsiTheme="majorBidi" w:cstheme="majorBidi"/>
-                <w:sz w:val="24"/>
-                <w:szCs w:val="24"/>
-              </w:rPr>
-            </w:pPr>
-            <w:r>
-              <w:rPr>
-                <w:rFonts w:asciiTheme="majorBidi" w:hAnsiTheme="majorBidi" w:cstheme="majorBidi"/>
-                <w:sz w:val="24"/>
-                <w:szCs w:val="24"/>
-              </w:rPr>
-              <w:t>-11.04</w:t>
-            </w:r>
-          </w:p>
-        </w:tc>
-        <w:tc>
-          <w:tcPr>
-            <w:tcW w:w="1800" w:type="dxa"/>
-          </w:tcPr>
-          <w:p>
-            <w:pPr>
-              <w:rPr>
-                <w:rFonts w:asciiTheme="majorBidi" w:hAnsiTheme="majorBidi" w:cstheme="majorBidi"/>
-                <w:sz w:val="24"/>
-                <w:szCs w:val="24"/>
-              </w:rPr>
-            </w:pPr>
-            <w:r>
-              <w:rPr>
-                <w:rFonts w:asciiTheme="majorBidi" w:hAnsiTheme="majorBidi" w:cstheme="majorBidi"/>
-                <w:sz w:val="24"/>
-                <w:szCs w:val="24"/>
-              </w:rPr>
-              <w:t>-13.85</w:t>
-            </w:r>
-          </w:p>
-        </w:tc>
-        <w:tc>
-          <w:tcPr>
-            <w:tcW w:w="1800" w:type="dxa"/>
-            <w:tcBorders>
-              <w:right w:val="nil"/>
-            </w:tcBorders>
-          </w:tcPr>
-          <w:p>
-            <w:pPr>
-              <w:rPr>
-                <w:rFonts w:asciiTheme="majorBidi" w:hAnsiTheme="majorBidi" w:cstheme="majorBidi"/>
-                <w:sz w:val="24"/>
-                <w:szCs w:val="24"/>
-              </w:rPr>
-            </w:pPr>
-            <w:r>
-              <w:rPr>
-                <w:rFonts w:asciiTheme="majorBidi" w:hAnsiTheme="majorBidi" w:cstheme="majorBidi"/>
-                <w:sz w:val="24"/>
-                <w:szCs w:val="24"/>
-              </w:rPr>
-              <w:t>0</w:t>
-            </w:r>
-            <w:r>
-              <w:rPr>
-                <w:rFonts w:asciiTheme="majorBidi" w:hAnsiTheme="majorBidi" w:cstheme="majorBidi"/>
-                <w:sz w:val="24"/>
-                <w:szCs w:val="24"/>
-              </w:rPr>
-              <w:t>.21</w:t>
-            </w:r>
-          </w:p>
-        </w:tc>
-      </w:tr>
-      <w:tr>
-        <w:tc>
-          <w:tcPr>
-            <w:tcW w:w="1795" w:type="dxa"/>
-            <w:tcBorders>
-              <w:left w:val="nil"/>
-              <w:bottom w:val="single" w:sz="4" w:space="0" w:color="auto"/>
-            </w:tcBorders>
-          </w:tcPr>
-          <w:p>
-            <w:pPr>
-              <w:rPr>
-                <w:rFonts w:asciiTheme="majorBidi" w:hAnsiTheme="majorBidi" w:cstheme="majorBidi"/>
-                <w:sz w:val="24"/>
-                <w:szCs w:val="24"/>
-              </w:rPr>
-            </w:pPr>
-            <w:r>
-              <w:rPr>
-                <w:rFonts w:asciiTheme="majorBidi" w:hAnsiTheme="majorBidi" w:cstheme="majorBidi"/>
-                <w:sz w:val="24"/>
-                <w:szCs w:val="24"/>
-              </w:rPr>
-              <w:t>Insulting</w:t>
-            </w:r>
-          </w:p>
-        </w:tc>
-        <w:tc>
-          <w:tcPr>
-            <w:tcW w:w="1800" w:type="dxa"/>
-            <w:tcBorders>
-              <w:bottom w:val="single" w:sz="4" w:space="0" w:color="auto"/>
-            </w:tcBorders>
-          </w:tcPr>
-          <w:p>
-            <w:pPr>
-              <w:rPr>
-                <w:rFonts w:asciiTheme="majorBidi" w:hAnsiTheme="majorBidi" w:cstheme="majorBidi"/>
-                <w:sz w:val="24"/>
-                <w:szCs w:val="24"/>
-              </w:rPr>
-            </w:pPr>
-            <w:r>
-              <w:rPr>
-                <w:rFonts w:asciiTheme="majorBidi" w:hAnsiTheme="majorBidi" w:cstheme="majorBidi"/>
-                <w:sz w:val="24"/>
-                <w:szCs w:val="24"/>
-              </w:rPr>
-              <w:t>-</w:t>
-            </w:r>
-            <w:r>
-              <w:rPr>
-                <w:rFonts w:asciiTheme="majorBidi" w:hAnsiTheme="majorBidi" w:cstheme="majorBidi"/>
-                <w:sz w:val="24"/>
-                <w:szCs w:val="24"/>
-              </w:rPr>
-              <w:t>0</w:t>
-            </w:r>
-            <w:r>
-              <w:rPr>
-                <w:rFonts w:asciiTheme="majorBidi" w:hAnsiTheme="majorBidi" w:cstheme="majorBidi"/>
-                <w:sz w:val="24"/>
-                <w:szCs w:val="24"/>
-              </w:rPr>
-              <w:t>.804</w:t>
-            </w:r>
-          </w:p>
-        </w:tc>
-        <w:tc>
-          <w:tcPr>
-            <w:tcW w:w="1800" w:type="dxa"/>
-            <w:tcBorders>
-              <w:bottom w:val="single" w:sz="4" w:space="0" w:color="auto"/>
-            </w:tcBorders>
-          </w:tcPr>
-          <w:p>
-            <w:pPr>
-              <w:rPr>
-                <w:rFonts w:asciiTheme="majorBidi" w:hAnsiTheme="majorBidi" w:cstheme="majorBidi"/>
-                <w:sz w:val="24"/>
-                <w:szCs w:val="24"/>
-              </w:rPr>
-            </w:pPr>
-            <w:r>
-              <w:rPr>
-                <w:rFonts w:asciiTheme="majorBidi" w:hAnsiTheme="majorBidi" w:cstheme="majorBidi"/>
-                <w:sz w:val="24"/>
-                <w:szCs w:val="24"/>
-              </w:rPr>
-              <w:t>-13</w:t>
-            </w:r>
-            <w:r>
-              <w:rPr>
-                <w:rFonts w:asciiTheme="majorBidi" w:hAnsiTheme="majorBidi" w:cstheme="majorBidi"/>
-                <w:sz w:val="24"/>
-                <w:szCs w:val="24"/>
-              </w:rPr>
-              <w:t>.04</w:t>
-            </w:r>
-          </w:p>
-        </w:tc>
-        <w:tc>
-          <w:tcPr>
-            <w:tcW w:w="1800" w:type="dxa"/>
-            <w:tcBorders>
-              <w:bottom w:val="single" w:sz="4" w:space="0" w:color="auto"/>
-            </w:tcBorders>
-          </w:tcPr>
-          <w:p>
-            <w:pPr>
-              <w:rPr>
-                <w:rFonts w:asciiTheme="majorBidi" w:hAnsiTheme="majorBidi" w:cstheme="majorBidi"/>
-                <w:sz w:val="24"/>
-                <w:szCs w:val="24"/>
-              </w:rPr>
-            </w:pPr>
-            <w:r>
-              <w:rPr>
-                <w:rFonts w:asciiTheme="majorBidi" w:hAnsiTheme="majorBidi" w:cstheme="majorBidi"/>
-                <w:sz w:val="24"/>
-                <w:szCs w:val="24"/>
-              </w:rPr>
-              <w:t>-13.85</w:t>
+          <w:p>
+            <w:pPr>
+              <w:pStyle w:val="HTMLPreformatted"/>
+              <w:shd w:val="clear" w:color="auto" w:fill="FFFFFF"/>
+              <w:wordWrap w:val="0"/>
+              <w:jc w:val="center"/>
+              <w:rPr>
+                <w:rFonts w:asciiTheme="majorBidi" w:hAnsiTheme="majorBidi" w:cstheme="majorBidi"/>
+                <w:color w:val="000000"/>
+                <w:sz w:val="22"/>
+                <w:szCs w:val="22"/>
+              </w:rPr>
+            </w:pPr>
+            <w:r>
+              <w:rPr>
+                <w:rStyle w:val="gnd-iwgdh3b"/>
+                <w:rFonts w:asciiTheme="majorBidi" w:hAnsiTheme="majorBidi" w:cstheme="majorBidi"/>
+                <w:color w:val="000000"/>
+                <w:sz w:val="22"/>
+                <w:szCs w:val="22"/>
+                <w:bdr w:val="none" w:sz="0" w:space="0" w:color="auto" w:frame="1"/>
+              </w:rPr>
+              <w:t>(</w:t>
+            </w:r>
+            <w:r>
+              <w:rPr>
+                <w:rStyle w:val="gnd-iwgdh3b"/>
+                <w:rFonts w:asciiTheme="majorBidi" w:hAnsiTheme="majorBidi" w:cstheme="majorBidi"/>
+                <w:color w:val="000000"/>
+                <w:sz w:val="22"/>
+                <w:szCs w:val="22"/>
+                <w:bdr w:val="none" w:sz="0" w:space="0" w:color="auto" w:frame="1"/>
+              </w:rPr>
+              <w:t>-16.36</w:t>
+            </w:r>
+            <w:r>
+              <w:rPr>
+                <w:rStyle w:val="gnd-iwgdh3b"/>
+                <w:rFonts w:asciiTheme="majorBidi" w:hAnsiTheme="majorBidi" w:cstheme="majorBidi"/>
+                <w:color w:val="000000"/>
+                <w:sz w:val="22"/>
+                <w:szCs w:val="22"/>
+                <w:bdr w:val="none" w:sz="0" w:space="0" w:color="auto" w:frame="1"/>
+              </w:rPr>
+              <w:t xml:space="preserve">, </w:t>
+            </w:r>
+            <w:r>
+              <w:rPr>
+                <w:rStyle w:val="gnd-iwgdh3b"/>
+                <w:rFonts w:asciiTheme="majorBidi" w:hAnsiTheme="majorBidi" w:cstheme="majorBidi"/>
+                <w:color w:val="000000"/>
+                <w:sz w:val="22"/>
+                <w:szCs w:val="22"/>
+                <w:bdr w:val="none" w:sz="0" w:space="0" w:color="auto" w:frame="1"/>
+              </w:rPr>
+              <w:t>-11.24</w:t>
+            </w:r>
+            <w:r>
+              <w:rPr>
+                <w:rStyle w:val="gnd-iwgdh3b"/>
+                <w:rFonts w:asciiTheme="majorBidi" w:hAnsiTheme="majorBidi" w:cstheme="majorBidi"/>
+                <w:color w:val="000000"/>
+                <w:sz w:val="22"/>
+                <w:szCs w:val="22"/>
+                <w:bdr w:val="none" w:sz="0" w:space="0" w:color="auto" w:frame="1"/>
+              </w:rPr>
+              <w:t>)</w:t>
             </w:r>
           </w:p>
         </w:tc>
@@ -560,25 +1185,20 @@
           </w:tcPr>
           <w:p>
             <w:pPr>
-              <w:rPr>
-                <w:rFonts w:asciiTheme="majorBidi" w:hAnsiTheme="majorBidi" w:cstheme="majorBidi"/>
-                <w:sz w:val="24"/>
-                <w:szCs w:val="24"/>
-              </w:rPr>
-            </w:pPr>
-            <w:r>
-              <w:rPr>
-                <w:rFonts w:asciiTheme="majorBidi" w:hAnsiTheme="majorBidi" w:cstheme="majorBidi"/>
-                <w:sz w:val="24"/>
-                <w:szCs w:val="24"/>
+              <w:jc w:val="center"/>
+              <w:rPr>
+                <w:rFonts w:asciiTheme="majorBidi" w:hAnsiTheme="majorBidi" w:cstheme="majorBidi"/>
+              </w:rPr>
+            </w:pPr>
+            <w:r>
+              <w:rPr>
+                <w:rFonts w:asciiTheme="majorBidi" w:hAnsiTheme="majorBidi" w:cstheme="majorBidi"/>
               </w:rPr>
               <w:t>0</w:t>
             </w:r>
             <w:r>
               <w:rPr>
                 <w:rFonts w:asciiTheme="majorBidi" w:hAnsiTheme="majorBidi" w:cstheme="majorBidi"/>
-                <w:sz w:val="24"/>
-                <w:szCs w:val="24"/>
               </w:rPr>
               <w:t>.06</w:t>
             </w:r>
@@ -586,6 +1206,37 @@
         </w:tc>
       </w:tr>
     </w:tbl>
+    <w:p>
+      <w:pPr>
+        <w:rPr>
+          <w:rFonts w:asciiTheme="majorBidi" w:hAnsiTheme="majorBidi" w:cstheme="majorBidi"/>
+          <w:b/>
+          <w:bCs/>
+          <w:sz w:val="24"/>
+          <w:szCs w:val="24"/>
+        </w:rPr>
+      </w:pPr>
+      <w:r>
+        <w:rPr>
+          <w:rFonts w:asciiTheme="majorBidi" w:hAnsiTheme="majorBidi" w:cstheme="majorBidi"/>
+          <w:b/>
+          <w:bCs/>
+          <w:sz w:val="24"/>
+          <w:szCs w:val="24"/>
+        </w:rPr>
+        <w:t>Iran</w:t>
+      </w:r>
+      <w:r>
+        <w:rPr>
+          <w:rFonts w:asciiTheme="majorBidi" w:hAnsiTheme="majorBidi" w:cstheme="majorBidi"/>
+          <w:b/>
+          <w:bCs/>
+          <w:sz w:val="24"/>
+          <w:szCs w:val="24"/>
+        </w:rPr>
+        <w:t xml:space="preserve"> Mediation Accounting for Causal Dependence</w:t>
+      </w:r>
+    </w:p>
     <w:p>
       <w:pPr>
         <w:rPr>
@@ -599,10 +1250,32 @@
       <w:pPr>
         <w:rPr>
           <w:rFonts w:asciiTheme="majorBidi" w:hAnsiTheme="majorBidi" w:cstheme="majorBidi"/>
+          <w:b/>
+          <w:bCs/>
           <w:sz w:val="24"/>
           <w:szCs w:val="24"/>
         </w:rPr>
       </w:pPr>
+      <w:r>
+        <w:rPr>
+          <w:rFonts w:asciiTheme="majorBidi" w:hAnsiTheme="majorBidi" w:cstheme="majorBidi"/>
+          <w:b/>
+          <w:bCs/>
+          <w:sz w:val="24"/>
+          <w:szCs w:val="24"/>
+        </w:rPr>
+        <w:t>Qatar</w:t>
+      </w:r>
+      <w:r>
+        <w:rPr>
+          <w:rFonts w:asciiTheme="majorBidi" w:hAnsiTheme="majorBidi" w:cstheme="majorBidi"/>
+          <w:b/>
+          <w:bCs/>
+          <w:sz w:val="24"/>
+          <w:szCs w:val="24"/>
+        </w:rPr>
+        <w:t xml:space="preserve"> Mediation Accounting for Causal Dependence</w:t>
+      </w:r>
     </w:p>
     <w:tbl>
       <w:tblPr>
@@ -799,6 +1472,328 @@
           </w:tcPr>
           <w:p>
             <w:pPr>
+              <w:jc w:val="center"/>
+              <w:rPr>
+                <w:rFonts w:asciiTheme="majorBidi" w:hAnsiTheme="majorBidi" w:cstheme="majorBidi"/>
+              </w:rPr>
+            </w:pPr>
+            <w:r>
+              <w:rPr>
+                <w:rFonts w:asciiTheme="majorBidi" w:hAnsiTheme="majorBidi" w:cstheme="majorBidi"/>
+              </w:rPr>
+              <w:t>-3.19</w:t>
+            </w:r>
+          </w:p>
+          <w:p>
+            <w:pPr>
+              <w:pStyle w:val="HTMLPreformatted"/>
+              <w:shd w:val="clear" w:color="auto" w:fill="FFFFFF"/>
+              <w:wordWrap w:val="0"/>
+              <w:jc w:val="center"/>
+              <w:rPr>
+                <w:rFonts w:asciiTheme="majorBidi" w:hAnsiTheme="majorBidi" w:cstheme="majorBidi"/>
+                <w:color w:val="000000"/>
+                <w:sz w:val="22"/>
+                <w:szCs w:val="22"/>
+              </w:rPr>
+            </w:pPr>
+            <w:r>
+              <w:rPr>
+                <w:rStyle w:val="gnd-iwgdh3b"/>
+                <w:rFonts w:asciiTheme="majorBidi" w:hAnsiTheme="majorBidi" w:cstheme="majorBidi"/>
+                <w:color w:val="000000"/>
+                <w:sz w:val="22"/>
+                <w:szCs w:val="22"/>
+                <w:bdr w:val="none" w:sz="0" w:space="0" w:color="auto" w:frame="1"/>
+              </w:rPr>
+              <w:t>(</w:t>
+            </w:r>
+            <w:r>
+              <w:rPr>
+                <w:rStyle w:val="gnd-iwgdh3b"/>
+                <w:rFonts w:asciiTheme="majorBidi" w:hAnsiTheme="majorBidi" w:cstheme="majorBidi"/>
+                <w:color w:val="000000"/>
+                <w:sz w:val="22"/>
+                <w:szCs w:val="22"/>
+                <w:bdr w:val="none" w:sz="0" w:space="0" w:color="auto" w:frame="1"/>
+              </w:rPr>
+              <w:t>-4.41</w:t>
+            </w:r>
+            <w:r>
+              <w:rPr>
+                <w:rStyle w:val="gnd-iwgdh3b"/>
+                <w:rFonts w:asciiTheme="majorBidi" w:hAnsiTheme="majorBidi" w:cstheme="majorBidi"/>
+                <w:color w:val="000000"/>
+                <w:sz w:val="22"/>
+                <w:szCs w:val="22"/>
+                <w:bdr w:val="none" w:sz="0" w:space="0" w:color="auto" w:frame="1"/>
+              </w:rPr>
+              <w:t xml:space="preserve">, </w:t>
+            </w:r>
+            <w:r>
+              <w:rPr>
+                <w:rStyle w:val="gnd-iwgdh3b"/>
+                <w:rFonts w:asciiTheme="majorBidi" w:hAnsiTheme="majorBidi" w:cstheme="majorBidi"/>
+                <w:color w:val="000000"/>
+                <w:sz w:val="22"/>
+                <w:szCs w:val="22"/>
+                <w:bdr w:val="none" w:sz="0" w:space="0" w:color="auto" w:frame="1"/>
+              </w:rPr>
+              <w:t>-1.57</w:t>
+            </w:r>
+            <w:r>
+              <w:rPr>
+                <w:rStyle w:val="gnd-iwgdh3b"/>
+                <w:rFonts w:asciiTheme="majorBidi" w:hAnsiTheme="majorBidi" w:cstheme="majorBidi"/>
+                <w:color w:val="000000"/>
+                <w:sz w:val="22"/>
+                <w:szCs w:val="22"/>
+                <w:bdr w:val="none" w:sz="0" w:space="0" w:color="auto" w:frame="1"/>
+              </w:rPr>
+              <w:t>)</w:t>
+            </w:r>
+          </w:p>
+          <w:p>
+            <w:pPr>
+              <w:jc w:val="center"/>
+              <w:rPr>
+                <w:rFonts w:asciiTheme="majorBidi" w:hAnsiTheme="majorBidi" w:cstheme="majorBidi"/>
+              </w:rPr>
+            </w:pPr>
+          </w:p>
+        </w:tc>
+        <w:tc>
+          <w:tcPr>
+            <w:tcW w:w="1800" w:type="dxa"/>
+            <w:tcBorders>
+              <w:top w:val="single" w:sz="4" w:space="0" w:color="auto"/>
+            </w:tcBorders>
+          </w:tcPr>
+          <w:p>
+            <w:pPr>
+              <w:jc w:val="center"/>
+              <w:rPr>
+                <w:rFonts w:asciiTheme="majorBidi" w:hAnsiTheme="majorBidi" w:cstheme="majorBidi"/>
+              </w:rPr>
+            </w:pPr>
+            <w:r>
+              <w:rPr>
+                <w:rFonts w:asciiTheme="majorBidi" w:hAnsiTheme="majorBidi" w:cstheme="majorBidi"/>
+              </w:rPr>
+              <w:t>-17.08</w:t>
+            </w:r>
+          </w:p>
+          <w:p>
+            <w:pPr>
+              <w:pStyle w:val="HTMLPreformatted"/>
+              <w:shd w:val="clear" w:color="auto" w:fill="FFFFFF"/>
+              <w:wordWrap w:val="0"/>
+              <w:jc w:val="center"/>
+              <w:rPr>
+                <w:rFonts w:asciiTheme="majorBidi" w:hAnsiTheme="majorBidi" w:cstheme="majorBidi"/>
+                <w:color w:val="000000"/>
+                <w:sz w:val="22"/>
+                <w:szCs w:val="22"/>
+              </w:rPr>
+            </w:pPr>
+            <w:r>
+              <w:rPr>
+                <w:rStyle w:val="gnd-iwgdh3b"/>
+                <w:rFonts w:asciiTheme="majorBidi" w:hAnsiTheme="majorBidi" w:cstheme="majorBidi"/>
+                <w:color w:val="000000"/>
+                <w:sz w:val="22"/>
+                <w:szCs w:val="22"/>
+                <w:bdr w:val="none" w:sz="0" w:space="0" w:color="auto" w:frame="1"/>
+              </w:rPr>
+              <w:t>(</w:t>
+            </w:r>
+            <w:r>
+              <w:rPr>
+                <w:rStyle w:val="gnd-iwgdh3b"/>
+                <w:rFonts w:asciiTheme="majorBidi" w:hAnsiTheme="majorBidi" w:cstheme="majorBidi"/>
+                <w:color w:val="000000"/>
+                <w:sz w:val="22"/>
+                <w:szCs w:val="22"/>
+                <w:bdr w:val="none" w:sz="0" w:space="0" w:color="auto" w:frame="1"/>
+              </w:rPr>
+              <w:t>-21.65</w:t>
+            </w:r>
+            <w:r>
+              <w:rPr>
+                <w:rStyle w:val="gnd-iwgdh3b"/>
+                <w:rFonts w:asciiTheme="majorBidi" w:hAnsiTheme="majorBidi" w:cstheme="majorBidi"/>
+                <w:color w:val="000000"/>
+                <w:sz w:val="22"/>
+                <w:szCs w:val="22"/>
+                <w:bdr w:val="none" w:sz="0" w:space="0" w:color="auto" w:frame="1"/>
+              </w:rPr>
+              <w:t xml:space="preserve">, </w:t>
+            </w:r>
+            <w:r>
+              <w:rPr>
+                <w:rStyle w:val="gnd-iwgdh3b"/>
+                <w:rFonts w:asciiTheme="majorBidi" w:hAnsiTheme="majorBidi" w:cstheme="majorBidi"/>
+                <w:color w:val="000000"/>
+                <w:sz w:val="22"/>
+                <w:szCs w:val="22"/>
+                <w:bdr w:val="none" w:sz="0" w:space="0" w:color="auto" w:frame="1"/>
+              </w:rPr>
+              <w:t>-13.75</w:t>
+            </w:r>
+            <w:r>
+              <w:rPr>
+                <w:rStyle w:val="gnd-iwgdh3b"/>
+                <w:rFonts w:asciiTheme="majorBidi" w:hAnsiTheme="majorBidi" w:cstheme="majorBidi"/>
+                <w:color w:val="000000"/>
+                <w:sz w:val="22"/>
+                <w:szCs w:val="22"/>
+                <w:bdr w:val="none" w:sz="0" w:space="0" w:color="auto" w:frame="1"/>
+              </w:rPr>
+              <w:t>)</w:t>
+            </w:r>
+          </w:p>
+          <w:p>
+            <w:pPr>
+              <w:jc w:val="center"/>
+              <w:rPr>
+                <w:rFonts w:asciiTheme="majorBidi" w:hAnsiTheme="majorBidi" w:cstheme="majorBidi"/>
+              </w:rPr>
+            </w:pPr>
+          </w:p>
+        </w:tc>
+        <w:tc>
+          <w:tcPr>
+            <w:tcW w:w="1800" w:type="dxa"/>
+            <w:tcBorders>
+              <w:top w:val="single" w:sz="4" w:space="0" w:color="auto"/>
+            </w:tcBorders>
+          </w:tcPr>
+          <w:p>
+            <w:pPr>
+              <w:jc w:val="center"/>
+              <w:rPr>
+                <w:rFonts w:asciiTheme="majorBidi" w:hAnsiTheme="majorBidi" w:cstheme="majorBidi"/>
+              </w:rPr>
+            </w:pPr>
+            <w:r>
+              <w:rPr>
+                <w:rFonts w:asciiTheme="majorBidi" w:hAnsiTheme="majorBidi" w:cstheme="majorBidi"/>
+              </w:rPr>
+              <w:t>-20.27</w:t>
+            </w:r>
+          </w:p>
+          <w:p>
+            <w:pPr>
+              <w:pStyle w:val="HTMLPreformatted"/>
+              <w:shd w:val="clear" w:color="auto" w:fill="FFFFFF"/>
+              <w:wordWrap w:val="0"/>
+              <w:jc w:val="center"/>
+              <w:rPr>
+                <w:rFonts w:asciiTheme="majorBidi" w:hAnsiTheme="majorBidi" w:cstheme="majorBidi"/>
+                <w:color w:val="000000"/>
+                <w:sz w:val="22"/>
+                <w:szCs w:val="22"/>
+              </w:rPr>
+            </w:pPr>
+            <w:r>
+              <w:rPr>
+                <w:rStyle w:val="gnd-iwgdh3b"/>
+                <w:rFonts w:asciiTheme="majorBidi" w:hAnsiTheme="majorBidi" w:cstheme="majorBidi"/>
+                <w:color w:val="000000"/>
+                <w:sz w:val="22"/>
+                <w:szCs w:val="22"/>
+                <w:bdr w:val="none" w:sz="0" w:space="0" w:color="auto" w:frame="1"/>
+              </w:rPr>
+              <w:t>(</w:t>
+            </w:r>
+            <w:r>
+              <w:rPr>
+                <w:rStyle w:val="gnd-iwgdh3b"/>
+                <w:rFonts w:asciiTheme="majorBidi" w:hAnsiTheme="majorBidi" w:cstheme="majorBidi"/>
+                <w:color w:val="000000"/>
+                <w:sz w:val="22"/>
+                <w:szCs w:val="22"/>
+                <w:bdr w:val="none" w:sz="0" w:space="0" w:color="auto" w:frame="1"/>
+              </w:rPr>
+              <w:t>-24.39</w:t>
+            </w:r>
+            <w:r>
+              <w:rPr>
+                <w:rStyle w:val="gnd-iwgdh3b"/>
+                <w:rFonts w:asciiTheme="majorBidi" w:hAnsiTheme="majorBidi" w:cstheme="majorBidi"/>
+                <w:color w:val="000000"/>
+                <w:sz w:val="22"/>
+                <w:szCs w:val="22"/>
+                <w:bdr w:val="none" w:sz="0" w:space="0" w:color="auto" w:frame="1"/>
+              </w:rPr>
+              <w:t xml:space="preserve">, </w:t>
+            </w:r>
+            <w:r>
+              <w:rPr>
+                <w:rStyle w:val="gnd-iwgdh3b"/>
+                <w:rFonts w:asciiTheme="majorBidi" w:hAnsiTheme="majorBidi" w:cstheme="majorBidi"/>
+                <w:color w:val="000000"/>
+                <w:sz w:val="22"/>
+                <w:szCs w:val="22"/>
+                <w:bdr w:val="none" w:sz="0" w:space="0" w:color="auto" w:frame="1"/>
+              </w:rPr>
+              <w:t>-16.47</w:t>
+            </w:r>
+            <w:r>
+              <w:rPr>
+                <w:rStyle w:val="gnd-iwgdh3b"/>
+                <w:rFonts w:asciiTheme="majorBidi" w:hAnsiTheme="majorBidi" w:cstheme="majorBidi"/>
+                <w:color w:val="000000"/>
+                <w:sz w:val="22"/>
+                <w:szCs w:val="22"/>
+                <w:bdr w:val="none" w:sz="0" w:space="0" w:color="auto" w:frame="1"/>
+              </w:rPr>
+              <w:t>)</w:t>
+            </w:r>
+          </w:p>
+          <w:p>
+            <w:pPr>
+              <w:jc w:val="center"/>
+              <w:rPr>
+                <w:rFonts w:asciiTheme="majorBidi" w:hAnsiTheme="majorBidi" w:cstheme="majorBidi"/>
+              </w:rPr>
+            </w:pPr>
+          </w:p>
+        </w:tc>
+        <w:tc>
+          <w:tcPr>
+            <w:tcW w:w="1800" w:type="dxa"/>
+            <w:tcBorders>
+              <w:top w:val="single" w:sz="4" w:space="0" w:color="auto"/>
+              <w:right w:val="nil"/>
+            </w:tcBorders>
+          </w:tcPr>
+          <w:p>
+            <w:pPr>
+              <w:jc w:val="center"/>
+              <w:rPr>
+                <w:rFonts w:asciiTheme="majorBidi" w:hAnsiTheme="majorBidi" w:cstheme="majorBidi"/>
+              </w:rPr>
+            </w:pPr>
+            <w:r>
+              <w:rPr>
+                <w:rFonts w:asciiTheme="majorBidi" w:hAnsiTheme="majorBidi" w:cstheme="majorBidi"/>
+              </w:rPr>
+              <w:t>0.16</w:t>
+            </w:r>
+          </w:p>
+        </w:tc>
+      </w:tr>
+      <w:tr>
+        <w:tc>
+          <w:tcPr>
+            <w:tcW w:w="1795" w:type="dxa"/>
+            <w:tcBorders>
+              <w:left w:val="nil"/>
+            </w:tcBorders>
+          </w:tcPr>
+          <w:p>
+            <w:pPr>
               <w:rPr>
                 <w:rFonts w:asciiTheme="majorBidi" w:hAnsiTheme="majorBidi" w:cstheme="majorBidi"/>
                 <w:sz w:val="24"/>
@@ -811,15 +1806,328 @@
                 <w:sz w:val="24"/>
                 <w:szCs w:val="24"/>
               </w:rPr>
-              <w:t>-3.19</w:t>
+              <w:t>Ambiguity</w:t>
             </w:r>
           </w:p>
         </w:tc>
         <w:tc>
           <w:tcPr>
             <w:tcW w:w="1800" w:type="dxa"/>
-            <w:tcBorders>
-              <w:top w:val="single" w:sz="4" w:space="0" w:color="auto"/>
+          </w:tcPr>
+          <w:p>
+            <w:pPr>
+              <w:jc w:val="center"/>
+              <w:rPr>
+                <w:rFonts w:asciiTheme="majorBidi" w:hAnsiTheme="majorBidi" w:cstheme="majorBidi"/>
+              </w:rPr>
+            </w:pPr>
+            <w:r>
+              <w:rPr>
+                <w:rFonts w:asciiTheme="majorBidi" w:hAnsiTheme="majorBidi" w:cstheme="majorBidi"/>
+              </w:rPr>
+              <w:t>-9.29</w:t>
+            </w:r>
+          </w:p>
+          <w:p>
+            <w:pPr>
+              <w:pStyle w:val="HTMLPreformatted"/>
+              <w:shd w:val="clear" w:color="auto" w:fill="FFFFFF"/>
+              <w:wordWrap w:val="0"/>
+              <w:jc w:val="center"/>
+              <w:rPr>
+                <w:rFonts w:asciiTheme="majorBidi" w:hAnsiTheme="majorBidi" w:cstheme="majorBidi"/>
+                <w:color w:val="000000"/>
+                <w:sz w:val="22"/>
+                <w:szCs w:val="22"/>
+              </w:rPr>
+            </w:pPr>
+            <w:r>
+              <w:rPr>
+                <w:rStyle w:val="gnd-iwgdh3b"/>
+                <w:rFonts w:asciiTheme="majorBidi" w:hAnsiTheme="majorBidi" w:cstheme="majorBidi"/>
+                <w:color w:val="000000"/>
+                <w:sz w:val="22"/>
+                <w:szCs w:val="22"/>
+                <w:bdr w:val="none" w:sz="0" w:space="0" w:color="auto" w:frame="1"/>
+              </w:rPr>
+              <w:t>(</w:t>
+            </w:r>
+            <w:r>
+              <w:rPr>
+                <w:rStyle w:val="gnd-iwgdh3b"/>
+                <w:rFonts w:asciiTheme="majorBidi" w:hAnsiTheme="majorBidi" w:cstheme="majorBidi"/>
+                <w:color w:val="000000"/>
+                <w:sz w:val="22"/>
+                <w:szCs w:val="22"/>
+                <w:bdr w:val="none" w:sz="0" w:space="0" w:color="auto" w:frame="1"/>
+              </w:rPr>
+              <w:t>-12.34</w:t>
+            </w:r>
+            <w:r>
+              <w:rPr>
+                <w:rStyle w:val="gnd-iwgdh3b"/>
+                <w:rFonts w:asciiTheme="majorBidi" w:hAnsiTheme="majorBidi" w:cstheme="majorBidi"/>
+                <w:color w:val="000000"/>
+                <w:sz w:val="22"/>
+                <w:szCs w:val="22"/>
+                <w:bdr w:val="none" w:sz="0" w:space="0" w:color="auto" w:frame="1"/>
+              </w:rPr>
+              <w:t xml:space="preserve">, </w:t>
+            </w:r>
+            <w:r>
+              <w:rPr>
+                <w:rStyle w:val="gnd-iwgdh3b"/>
+                <w:rFonts w:asciiTheme="majorBidi" w:hAnsiTheme="majorBidi" w:cstheme="majorBidi"/>
+                <w:color w:val="000000"/>
+                <w:sz w:val="22"/>
+                <w:szCs w:val="22"/>
+                <w:bdr w:val="none" w:sz="0" w:space="0" w:color="auto" w:frame="1"/>
+              </w:rPr>
+              <w:t>-6.39</w:t>
+            </w:r>
+            <w:r>
+              <w:rPr>
+                <w:rStyle w:val="gnd-iwgdh3b"/>
+                <w:rFonts w:asciiTheme="majorBidi" w:hAnsiTheme="majorBidi" w:cstheme="majorBidi"/>
+                <w:color w:val="000000"/>
+                <w:sz w:val="22"/>
+                <w:szCs w:val="22"/>
+                <w:bdr w:val="none" w:sz="0" w:space="0" w:color="auto" w:frame="1"/>
+              </w:rPr>
+              <w:t>)</w:t>
+            </w:r>
+          </w:p>
+          <w:p>
+            <w:pPr>
+              <w:jc w:val="center"/>
+              <w:rPr>
+                <w:rFonts w:asciiTheme="majorBidi" w:hAnsiTheme="majorBidi" w:cstheme="majorBidi"/>
+              </w:rPr>
+            </w:pPr>
+          </w:p>
+        </w:tc>
+        <w:tc>
+          <w:tcPr>
+            <w:tcW w:w="1800" w:type="dxa"/>
+          </w:tcPr>
+          <w:p>
+            <w:pPr>
+              <w:jc w:val="center"/>
+              <w:rPr>
+                <w:rFonts w:asciiTheme="majorBidi" w:hAnsiTheme="majorBidi" w:cstheme="majorBidi"/>
+              </w:rPr>
+            </w:pPr>
+            <w:r>
+              <w:rPr>
+                <w:rFonts w:asciiTheme="majorBidi" w:hAnsiTheme="majorBidi" w:cstheme="majorBidi"/>
+              </w:rPr>
+              <w:t>-10.96</w:t>
+            </w:r>
+          </w:p>
+          <w:p>
+            <w:pPr>
+              <w:pStyle w:val="HTMLPreformatted"/>
+              <w:shd w:val="clear" w:color="auto" w:fill="FFFFFF"/>
+              <w:wordWrap w:val="0"/>
+              <w:jc w:val="center"/>
+              <w:rPr>
+                <w:rFonts w:asciiTheme="majorBidi" w:hAnsiTheme="majorBidi" w:cstheme="majorBidi"/>
+                <w:color w:val="000000"/>
+                <w:sz w:val="22"/>
+                <w:szCs w:val="22"/>
+              </w:rPr>
+            </w:pPr>
+            <w:r>
+              <w:rPr>
+                <w:rStyle w:val="gnd-iwgdh3b"/>
+                <w:rFonts w:asciiTheme="majorBidi" w:hAnsiTheme="majorBidi" w:cstheme="majorBidi"/>
+                <w:color w:val="000000"/>
+                <w:sz w:val="22"/>
+                <w:szCs w:val="22"/>
+                <w:bdr w:val="none" w:sz="0" w:space="0" w:color="auto" w:frame="1"/>
+              </w:rPr>
+              <w:t>(</w:t>
+            </w:r>
+            <w:r>
+              <w:rPr>
+                <w:rStyle w:val="gnd-iwgdh3b"/>
+                <w:rFonts w:asciiTheme="majorBidi" w:hAnsiTheme="majorBidi" w:cstheme="majorBidi"/>
+                <w:color w:val="000000"/>
+                <w:sz w:val="22"/>
+                <w:szCs w:val="22"/>
+                <w:bdr w:val="none" w:sz="0" w:space="0" w:color="auto" w:frame="1"/>
+              </w:rPr>
+              <w:t>-16.17</w:t>
+            </w:r>
+            <w:r>
+              <w:rPr>
+                <w:rStyle w:val="gnd-iwgdh3b"/>
+                <w:rFonts w:asciiTheme="majorBidi" w:hAnsiTheme="majorBidi" w:cstheme="majorBidi"/>
+                <w:color w:val="000000"/>
+                <w:sz w:val="22"/>
+                <w:szCs w:val="22"/>
+                <w:bdr w:val="none" w:sz="0" w:space="0" w:color="auto" w:frame="1"/>
+              </w:rPr>
+              <w:t xml:space="preserve">, </w:t>
+            </w:r>
+            <w:r>
+              <w:rPr>
+                <w:rStyle w:val="gnd-iwgdh3b"/>
+                <w:rFonts w:asciiTheme="majorBidi" w:hAnsiTheme="majorBidi" w:cstheme="majorBidi"/>
+                <w:color w:val="000000"/>
+                <w:sz w:val="22"/>
+                <w:szCs w:val="22"/>
+                <w:bdr w:val="none" w:sz="0" w:space="0" w:color="auto" w:frame="1"/>
+              </w:rPr>
+              <w:t>-6.50</w:t>
+            </w:r>
+            <w:r>
+              <w:rPr>
+                <w:rStyle w:val="gnd-iwgdh3b"/>
+                <w:rFonts w:asciiTheme="majorBidi" w:hAnsiTheme="majorBidi" w:cstheme="majorBidi"/>
+                <w:color w:val="000000"/>
+                <w:sz w:val="22"/>
+                <w:szCs w:val="22"/>
+                <w:bdr w:val="none" w:sz="0" w:space="0" w:color="auto" w:frame="1"/>
+              </w:rPr>
+              <w:t>)</w:t>
+            </w:r>
+          </w:p>
+          <w:p>
+            <w:pPr>
+              <w:jc w:val="center"/>
+              <w:rPr>
+                <w:rFonts w:asciiTheme="majorBidi" w:hAnsiTheme="majorBidi" w:cstheme="majorBidi"/>
+              </w:rPr>
+            </w:pPr>
+          </w:p>
+        </w:tc>
+        <w:tc>
+          <w:tcPr>
+            <w:tcW w:w="1800" w:type="dxa"/>
+          </w:tcPr>
+          <w:p>
+            <w:pPr>
+              <w:jc w:val="center"/>
+              <w:rPr>
+                <w:rFonts w:asciiTheme="majorBidi" w:hAnsiTheme="majorBidi" w:cstheme="majorBidi"/>
+              </w:rPr>
+            </w:pPr>
+            <w:r>
+              <w:rPr>
+                <w:rFonts w:asciiTheme="majorBidi" w:hAnsiTheme="majorBidi" w:cstheme="majorBidi"/>
+              </w:rPr>
+              <w:t>-20.27</w:t>
+            </w:r>
+          </w:p>
+          <w:p>
+            <w:pPr>
+              <w:pStyle w:val="HTMLPreformatted"/>
+              <w:shd w:val="clear" w:color="auto" w:fill="FFFFFF"/>
+              <w:wordWrap w:val="0"/>
+              <w:jc w:val="center"/>
+              <w:rPr>
+                <w:rFonts w:asciiTheme="majorBidi" w:hAnsiTheme="majorBidi" w:cstheme="majorBidi"/>
+                <w:color w:val="000000"/>
+                <w:sz w:val="22"/>
+                <w:szCs w:val="22"/>
+              </w:rPr>
+            </w:pPr>
+            <w:r>
+              <w:rPr>
+                <w:rStyle w:val="gnd-iwgdh3b"/>
+                <w:rFonts w:asciiTheme="majorBidi" w:hAnsiTheme="majorBidi" w:cstheme="majorBidi"/>
+                <w:color w:val="000000"/>
+                <w:sz w:val="22"/>
+                <w:szCs w:val="22"/>
+                <w:bdr w:val="none" w:sz="0" w:space="0" w:color="auto" w:frame="1"/>
+              </w:rPr>
+              <w:t>(</w:t>
+            </w:r>
+            <w:r>
+              <w:rPr>
+                <w:rStyle w:val="gnd-iwgdh3b"/>
+                <w:rFonts w:asciiTheme="majorBidi" w:hAnsiTheme="majorBidi" w:cstheme="majorBidi"/>
+                <w:color w:val="000000"/>
+                <w:sz w:val="22"/>
+                <w:szCs w:val="22"/>
+                <w:bdr w:val="none" w:sz="0" w:space="0" w:color="auto" w:frame="1"/>
+              </w:rPr>
+              <w:t>-24.54</w:t>
+            </w:r>
+            <w:r>
+              <w:rPr>
+                <w:rStyle w:val="gnd-iwgdh3b"/>
+                <w:rFonts w:asciiTheme="majorBidi" w:hAnsiTheme="majorBidi" w:cstheme="majorBidi"/>
+                <w:color w:val="000000"/>
+                <w:sz w:val="22"/>
+                <w:szCs w:val="22"/>
+                <w:bdr w:val="none" w:sz="0" w:space="0" w:color="auto" w:frame="1"/>
+              </w:rPr>
+              <w:t xml:space="preserve">, </w:t>
+            </w:r>
+            <w:r>
+              <w:rPr>
+                <w:rStyle w:val="gnd-iwgdh3b"/>
+                <w:rFonts w:asciiTheme="majorBidi" w:hAnsiTheme="majorBidi" w:cstheme="majorBidi"/>
+                <w:color w:val="000000"/>
+                <w:sz w:val="22"/>
+                <w:szCs w:val="22"/>
+                <w:bdr w:val="none" w:sz="0" w:space="0" w:color="auto" w:frame="1"/>
+              </w:rPr>
+              <w:t>-16.76</w:t>
+            </w:r>
+            <w:r>
+              <w:rPr>
+                <w:rStyle w:val="gnd-iwgdh3b"/>
+                <w:rFonts w:asciiTheme="majorBidi" w:hAnsiTheme="majorBidi" w:cstheme="majorBidi"/>
+                <w:color w:val="000000"/>
+                <w:sz w:val="22"/>
+                <w:szCs w:val="22"/>
+                <w:bdr w:val="none" w:sz="0" w:space="0" w:color="auto" w:frame="1"/>
+              </w:rPr>
+              <w:t>)</w:t>
+            </w:r>
+          </w:p>
+          <w:p>
+            <w:pPr>
+              <w:jc w:val="center"/>
+              <w:rPr>
+                <w:rFonts w:asciiTheme="majorBidi" w:hAnsiTheme="majorBidi" w:cstheme="majorBidi"/>
+              </w:rPr>
+            </w:pPr>
+          </w:p>
+        </w:tc>
+        <w:tc>
+          <w:tcPr>
+            <w:tcW w:w="1800" w:type="dxa"/>
+            <w:tcBorders>
+              <w:right w:val="nil"/>
+            </w:tcBorders>
+          </w:tcPr>
+          <w:p>
+            <w:pPr>
+              <w:jc w:val="center"/>
+              <w:rPr>
+                <w:rFonts w:asciiTheme="majorBidi" w:hAnsiTheme="majorBidi" w:cstheme="majorBidi"/>
+              </w:rPr>
+            </w:pPr>
+            <w:r>
+              <w:rPr>
+                <w:rFonts w:asciiTheme="majorBidi" w:hAnsiTheme="majorBidi" w:cstheme="majorBidi"/>
+              </w:rPr>
+              <w:t>0.46</w:t>
+            </w:r>
+          </w:p>
+        </w:tc>
+      </w:tr>
+      <w:tr>
+        <w:tc>
+          <w:tcPr>
+            <w:tcW w:w="1795" w:type="dxa"/>
+            <w:tcBorders>
+              <w:left w:val="nil"/>
+              <w:bottom w:val="single" w:sz="4" w:space="0" w:color="auto"/>
             </w:tcBorders>
           </w:tcPr>
           <w:p>
@@ -836,7 +2144,7 @@
                 <w:sz w:val="24"/>
                 <w:szCs w:val="24"/>
               </w:rPr>
-              <w:t>-17.08</w:t>
+              <w:t>Insulting</w:t>
             </w:r>
           </w:p>
         </w:tc>
@@ -844,271 +2152,272 @@
           <w:tcPr>
             <w:tcW w:w="1800" w:type="dxa"/>
             <w:tcBorders>
-              <w:top w:val="single" w:sz="4" w:space="0" w:color="auto"/>
-            </w:tcBorders>
-          </w:tcPr>
-          <w:p>
-            <w:pPr>
-              <w:rPr>
-                <w:rFonts w:asciiTheme="majorBidi" w:hAnsiTheme="majorBidi" w:cstheme="majorBidi"/>
-                <w:sz w:val="24"/>
-                <w:szCs w:val="24"/>
-              </w:rPr>
-            </w:pPr>
-            <w:r>
-              <w:rPr>
-                <w:rFonts w:asciiTheme="majorBidi" w:hAnsiTheme="majorBidi" w:cstheme="majorBidi"/>
-                <w:sz w:val="24"/>
-                <w:szCs w:val="24"/>
+              <w:bottom w:val="single" w:sz="4" w:space="0" w:color="auto"/>
+            </w:tcBorders>
+          </w:tcPr>
+          <w:p>
+            <w:pPr>
+              <w:jc w:val="center"/>
+              <w:rPr>
+                <w:rFonts w:asciiTheme="majorBidi" w:hAnsiTheme="majorBidi" w:cstheme="majorBidi"/>
+              </w:rPr>
+            </w:pPr>
+            <w:r>
+              <w:rPr>
+                <w:rFonts w:asciiTheme="majorBidi" w:hAnsiTheme="majorBidi" w:cstheme="majorBidi"/>
+              </w:rPr>
+              <w:t>-0.470</w:t>
+            </w:r>
+          </w:p>
+          <w:p>
+            <w:pPr>
+              <w:pStyle w:val="HTMLPreformatted"/>
+              <w:shd w:val="clear" w:color="auto" w:fill="FFFFFF"/>
+              <w:wordWrap w:val="0"/>
+              <w:jc w:val="center"/>
+              <w:rPr>
+                <w:rFonts w:asciiTheme="majorBidi" w:hAnsiTheme="majorBidi" w:cstheme="majorBidi"/>
+                <w:color w:val="000000"/>
+                <w:sz w:val="22"/>
+                <w:szCs w:val="22"/>
+              </w:rPr>
+            </w:pPr>
+            <w:r>
+              <w:rPr>
+                <w:rStyle w:val="gnd-iwgdh3b"/>
+                <w:rFonts w:asciiTheme="majorBidi" w:hAnsiTheme="majorBidi" w:cstheme="majorBidi"/>
+                <w:color w:val="000000"/>
+                <w:sz w:val="22"/>
+                <w:szCs w:val="22"/>
+                <w:bdr w:val="none" w:sz="0" w:space="0" w:color="auto" w:frame="1"/>
+              </w:rPr>
+              <w:t>(</w:t>
+            </w:r>
+            <w:r>
+              <w:rPr>
+                <w:rStyle w:val="gnd-iwgdh3b"/>
+                <w:rFonts w:asciiTheme="majorBidi" w:hAnsiTheme="majorBidi" w:cstheme="majorBidi"/>
+                <w:color w:val="000000"/>
+                <w:sz w:val="22"/>
+                <w:szCs w:val="22"/>
+                <w:bdr w:val="none" w:sz="0" w:space="0" w:color="auto" w:frame="1"/>
+              </w:rPr>
+              <w:t>-1.4</w:t>
+            </w:r>
+            <w:r>
+              <w:rPr>
+                <w:rStyle w:val="gnd-iwgdh3b"/>
+                <w:rFonts w:asciiTheme="majorBidi" w:hAnsiTheme="majorBidi" w:cstheme="majorBidi"/>
+                <w:color w:val="000000"/>
+                <w:sz w:val="22"/>
+                <w:szCs w:val="22"/>
+                <w:bdr w:val="none" w:sz="0" w:space="0" w:color="auto" w:frame="1"/>
+              </w:rPr>
+              <w:t xml:space="preserve">3, </w:t>
+            </w:r>
+            <w:r>
+              <w:rPr>
+                <w:rStyle w:val="gnd-iwgdh3b"/>
+                <w:rFonts w:asciiTheme="majorBidi" w:hAnsiTheme="majorBidi" w:cstheme="majorBidi"/>
+                <w:color w:val="000000"/>
+                <w:sz w:val="22"/>
+                <w:szCs w:val="22"/>
+                <w:bdr w:val="none" w:sz="0" w:space="0" w:color="auto" w:frame="1"/>
+              </w:rPr>
+              <w:t>0.33</w:t>
+            </w:r>
+            <w:r>
+              <w:rPr>
+                <w:rStyle w:val="gnd-iwgdh3b"/>
+                <w:rFonts w:asciiTheme="majorBidi" w:hAnsiTheme="majorBidi" w:cstheme="majorBidi"/>
+                <w:color w:val="000000"/>
+                <w:sz w:val="22"/>
+                <w:szCs w:val="22"/>
+                <w:bdr w:val="none" w:sz="0" w:space="0" w:color="auto" w:frame="1"/>
+              </w:rPr>
+              <w:t>)</w:t>
+            </w:r>
+          </w:p>
+        </w:tc>
+        <w:tc>
+          <w:tcPr>
+            <w:tcW w:w="1800" w:type="dxa"/>
+            <w:tcBorders>
+              <w:bottom w:val="single" w:sz="4" w:space="0" w:color="auto"/>
+            </w:tcBorders>
+          </w:tcPr>
+          <w:p>
+            <w:pPr>
+              <w:jc w:val="center"/>
+              <w:rPr>
+                <w:rFonts w:asciiTheme="majorBidi" w:hAnsiTheme="majorBidi" w:cstheme="majorBidi"/>
+              </w:rPr>
+            </w:pPr>
+            <w:r>
+              <w:rPr>
+                <w:rFonts w:asciiTheme="majorBidi" w:hAnsiTheme="majorBidi" w:cstheme="majorBidi"/>
+              </w:rPr>
+              <w:t>-19.80</w:t>
+            </w:r>
+          </w:p>
+          <w:p>
+            <w:pPr>
+              <w:pStyle w:val="HTMLPreformatted"/>
+              <w:shd w:val="clear" w:color="auto" w:fill="FFFFFF"/>
+              <w:wordWrap w:val="0"/>
+              <w:jc w:val="center"/>
+              <w:rPr>
+                <w:rFonts w:asciiTheme="majorBidi" w:hAnsiTheme="majorBidi" w:cstheme="majorBidi"/>
+                <w:color w:val="000000"/>
+                <w:sz w:val="22"/>
+                <w:szCs w:val="22"/>
+              </w:rPr>
+            </w:pPr>
+            <w:r>
+              <w:rPr>
+                <w:rStyle w:val="gnd-iwgdh3b"/>
+                <w:rFonts w:asciiTheme="majorBidi" w:hAnsiTheme="majorBidi" w:cstheme="majorBidi"/>
+                <w:color w:val="000000"/>
+                <w:sz w:val="22"/>
+                <w:szCs w:val="22"/>
+                <w:bdr w:val="none" w:sz="0" w:space="0" w:color="auto" w:frame="1"/>
+              </w:rPr>
+              <w:t>(</w:t>
+            </w:r>
+            <w:r>
+              <w:rPr>
+                <w:rStyle w:val="gnd-iwgdh3b"/>
+                <w:rFonts w:asciiTheme="majorBidi" w:hAnsiTheme="majorBidi" w:cstheme="majorBidi"/>
+                <w:color w:val="000000"/>
+                <w:sz w:val="22"/>
+                <w:szCs w:val="22"/>
+                <w:bdr w:val="none" w:sz="0" w:space="0" w:color="auto" w:frame="1"/>
+              </w:rPr>
+              <w:t>-24.1</w:t>
+            </w:r>
+            <w:r>
+              <w:rPr>
+                <w:rStyle w:val="gnd-iwgdh3b"/>
+                <w:rFonts w:asciiTheme="majorBidi" w:hAnsiTheme="majorBidi" w:cstheme="majorBidi"/>
+                <w:color w:val="000000"/>
+                <w:sz w:val="22"/>
+                <w:szCs w:val="22"/>
+                <w:bdr w:val="none" w:sz="0" w:space="0" w:color="auto" w:frame="1"/>
+              </w:rPr>
+              <w:t xml:space="preserve">7, </w:t>
+            </w:r>
+            <w:r>
+              <w:rPr>
+                <w:rStyle w:val="gnd-iwgdh3b"/>
+                <w:rFonts w:asciiTheme="majorBidi" w:hAnsiTheme="majorBidi" w:cstheme="majorBidi"/>
+                <w:color w:val="000000"/>
+                <w:sz w:val="22"/>
+                <w:szCs w:val="22"/>
+                <w:bdr w:val="none" w:sz="0" w:space="0" w:color="auto" w:frame="1"/>
+              </w:rPr>
+              <w:t>-16.13</w:t>
+            </w:r>
+            <w:r>
+              <w:rPr>
+                <w:rStyle w:val="gnd-iwgdh3b"/>
+                <w:rFonts w:asciiTheme="majorBidi" w:hAnsiTheme="majorBidi" w:cstheme="majorBidi"/>
+                <w:color w:val="000000"/>
+                <w:sz w:val="22"/>
+                <w:szCs w:val="22"/>
+                <w:bdr w:val="none" w:sz="0" w:space="0" w:color="auto" w:frame="1"/>
+              </w:rPr>
+              <w:t>)</w:t>
+            </w:r>
+          </w:p>
+        </w:tc>
+        <w:tc>
+          <w:tcPr>
+            <w:tcW w:w="1800" w:type="dxa"/>
+            <w:tcBorders>
+              <w:bottom w:val="single" w:sz="4" w:space="0" w:color="auto"/>
+            </w:tcBorders>
+          </w:tcPr>
+          <w:p>
+            <w:pPr>
+              <w:jc w:val="center"/>
+              <w:rPr>
+                <w:rFonts w:asciiTheme="majorBidi" w:hAnsiTheme="majorBidi" w:cstheme="majorBidi"/>
+              </w:rPr>
+            </w:pPr>
+            <w:r>
+              <w:rPr>
+                <w:rFonts w:asciiTheme="majorBidi" w:hAnsiTheme="majorBidi" w:cstheme="majorBidi"/>
               </w:rPr>
               <w:t>-20.27</w:t>
             </w:r>
           </w:p>
-        </w:tc>
-        <w:tc>
-          <w:tcPr>
-            <w:tcW w:w="1800" w:type="dxa"/>
-            <w:tcBorders>
-              <w:top w:val="single" w:sz="4" w:space="0" w:color="auto"/>
-              <w:right w:val="nil"/>
-            </w:tcBorders>
-          </w:tcPr>
-          <w:p>
-            <w:pPr>
-              <w:rPr>
-                <w:rFonts w:asciiTheme="majorBidi" w:hAnsiTheme="majorBidi" w:cstheme="majorBidi"/>
-                <w:sz w:val="24"/>
-                <w:szCs w:val="24"/>
-              </w:rPr>
-            </w:pPr>
-            <w:r>
-              <w:rPr>
-                <w:rFonts w:asciiTheme="majorBidi" w:hAnsiTheme="majorBidi" w:cstheme="majorBidi"/>
-                <w:sz w:val="24"/>
-                <w:szCs w:val="24"/>
-              </w:rPr>
-              <w:t>0.16</w:t>
-            </w:r>
-          </w:p>
-        </w:tc>
-      </w:tr>
-      <w:tr>
-        <w:tc>
-          <w:tcPr>
-            <w:tcW w:w="1795" w:type="dxa"/>
-            <w:tcBorders>
-              <w:left w:val="nil"/>
-            </w:tcBorders>
-          </w:tcPr>
-          <w:p>
-            <w:pPr>
-              <w:rPr>
-                <w:rFonts w:asciiTheme="majorBidi" w:hAnsiTheme="majorBidi" w:cstheme="majorBidi"/>
-                <w:sz w:val="24"/>
-                <w:szCs w:val="24"/>
-              </w:rPr>
-            </w:pPr>
-            <w:r>
-              <w:rPr>
-                <w:rFonts w:asciiTheme="majorBidi" w:hAnsiTheme="majorBidi" w:cstheme="majorBidi"/>
-                <w:sz w:val="24"/>
-                <w:szCs w:val="24"/>
-              </w:rPr>
-              <w:t>Ambiguity</w:t>
-            </w:r>
-          </w:p>
-        </w:tc>
-        <w:tc>
-          <w:tcPr>
-            <w:tcW w:w="1800" w:type="dxa"/>
-          </w:tcPr>
-          <w:p>
-            <w:pPr>
-              <w:rPr>
-                <w:rFonts w:asciiTheme="majorBidi" w:hAnsiTheme="majorBidi" w:cstheme="majorBidi"/>
-                <w:sz w:val="24"/>
-                <w:szCs w:val="24"/>
-              </w:rPr>
-            </w:pPr>
-            <w:r>
-              <w:rPr>
-                <w:rFonts w:asciiTheme="majorBidi" w:hAnsiTheme="majorBidi" w:cstheme="majorBidi"/>
-                <w:sz w:val="24"/>
-                <w:szCs w:val="24"/>
-              </w:rPr>
-              <w:t>-9.29</w:t>
-            </w:r>
-          </w:p>
-        </w:tc>
-        <w:tc>
-          <w:tcPr>
-            <w:tcW w:w="1800" w:type="dxa"/>
-          </w:tcPr>
-          <w:p>
-            <w:pPr>
-              <w:rPr>
-                <w:rFonts w:asciiTheme="majorBidi" w:hAnsiTheme="majorBidi" w:cstheme="majorBidi"/>
-                <w:sz w:val="24"/>
-                <w:szCs w:val="24"/>
-              </w:rPr>
-            </w:pPr>
-            <w:r>
-              <w:rPr>
-                <w:rFonts w:asciiTheme="majorBidi" w:hAnsiTheme="majorBidi" w:cstheme="majorBidi"/>
-                <w:sz w:val="24"/>
-                <w:szCs w:val="24"/>
-              </w:rPr>
-              <w:t>-10.96</w:t>
-            </w:r>
-          </w:p>
-        </w:tc>
-        <w:tc>
-          <w:tcPr>
-            <w:tcW w:w="1800" w:type="dxa"/>
-          </w:tcPr>
-          <w:p>
-            <w:pPr>
-              <w:rPr>
-                <w:rFonts w:asciiTheme="majorBidi" w:hAnsiTheme="majorBidi" w:cstheme="majorBidi"/>
-                <w:sz w:val="24"/>
-                <w:szCs w:val="24"/>
-              </w:rPr>
-            </w:pPr>
-            <w:r>
-              <w:rPr>
-                <w:rFonts w:asciiTheme="majorBidi" w:hAnsiTheme="majorBidi" w:cstheme="majorBidi"/>
-                <w:sz w:val="24"/>
-                <w:szCs w:val="24"/>
-              </w:rPr>
-              <w:t>-20.27</w:t>
-            </w:r>
-          </w:p>
-        </w:tc>
-        <w:tc>
-          <w:tcPr>
-            <w:tcW w:w="1800" w:type="dxa"/>
-            <w:tcBorders>
-              <w:right w:val="nil"/>
-            </w:tcBorders>
-          </w:tcPr>
-          <w:p>
-            <w:pPr>
-              <w:rPr>
-                <w:rFonts w:asciiTheme="majorBidi" w:hAnsiTheme="majorBidi" w:cstheme="majorBidi"/>
-                <w:sz w:val="24"/>
-                <w:szCs w:val="24"/>
-              </w:rPr>
-            </w:pPr>
-            <w:r>
-              <w:rPr>
-                <w:rFonts w:asciiTheme="majorBidi" w:hAnsiTheme="majorBidi" w:cstheme="majorBidi"/>
-                <w:sz w:val="24"/>
-                <w:szCs w:val="24"/>
-              </w:rPr>
-              <w:t>0.46</w:t>
-            </w:r>
-          </w:p>
-        </w:tc>
-      </w:tr>
-      <w:tr>
-        <w:tc>
-          <w:tcPr>
-            <w:tcW w:w="1795" w:type="dxa"/>
-            <w:tcBorders>
-              <w:left w:val="nil"/>
-              <w:bottom w:val="single" w:sz="4" w:space="0" w:color="auto"/>
-            </w:tcBorders>
-          </w:tcPr>
-          <w:p>
-            <w:pPr>
-              <w:rPr>
-                <w:rFonts w:asciiTheme="majorBidi" w:hAnsiTheme="majorBidi" w:cstheme="majorBidi"/>
-                <w:sz w:val="24"/>
-                <w:szCs w:val="24"/>
-              </w:rPr>
-            </w:pPr>
-            <w:r>
-              <w:rPr>
-                <w:rFonts w:asciiTheme="majorBidi" w:hAnsiTheme="majorBidi" w:cstheme="majorBidi"/>
-                <w:sz w:val="24"/>
-                <w:szCs w:val="24"/>
-              </w:rPr>
-              <w:t>Insulting</w:t>
-            </w:r>
-          </w:p>
-        </w:tc>
-        <w:tc>
-          <w:tcPr>
-            <w:tcW w:w="1800" w:type="dxa"/>
-            <w:tcBorders>
-              <w:bottom w:val="single" w:sz="4" w:space="0" w:color="auto"/>
-            </w:tcBorders>
-          </w:tcPr>
-          <w:p>
-            <w:pPr>
-              <w:rPr>
-                <w:rFonts w:asciiTheme="majorBidi" w:hAnsiTheme="majorBidi" w:cstheme="majorBidi"/>
-                <w:sz w:val="24"/>
-                <w:szCs w:val="24"/>
-              </w:rPr>
-            </w:pPr>
-            <w:r>
-              <w:rPr>
-                <w:rFonts w:asciiTheme="majorBidi" w:hAnsiTheme="majorBidi" w:cstheme="majorBidi"/>
-                <w:sz w:val="24"/>
-                <w:szCs w:val="24"/>
-              </w:rPr>
-              <w:t>-0.470</w:t>
-            </w:r>
-          </w:p>
-        </w:tc>
-        <w:tc>
-          <w:tcPr>
-            <w:tcW w:w="1800" w:type="dxa"/>
-            <w:tcBorders>
-              <w:bottom w:val="single" w:sz="4" w:space="0" w:color="auto"/>
-            </w:tcBorders>
-          </w:tcPr>
-          <w:p>
-            <w:pPr>
-              <w:rPr>
-                <w:rFonts w:asciiTheme="majorBidi" w:hAnsiTheme="majorBidi" w:cstheme="majorBidi"/>
-                <w:sz w:val="24"/>
-                <w:szCs w:val="24"/>
-              </w:rPr>
-            </w:pPr>
-            <w:r>
-              <w:rPr>
-                <w:rFonts w:asciiTheme="majorBidi" w:hAnsiTheme="majorBidi" w:cstheme="majorBidi"/>
-                <w:sz w:val="24"/>
-                <w:szCs w:val="24"/>
-              </w:rPr>
-              <w:t>-19.80</w:t>
-            </w:r>
-          </w:p>
-        </w:tc>
-        <w:tc>
-          <w:tcPr>
-            <w:tcW w:w="1800" w:type="dxa"/>
-            <w:tcBorders>
-              <w:bottom w:val="single" w:sz="4" w:space="0" w:color="auto"/>
-            </w:tcBorders>
-          </w:tcPr>
-          <w:p>
-            <w:pPr>
-              <w:rPr>
-                <w:rFonts w:asciiTheme="majorBidi" w:hAnsiTheme="majorBidi" w:cstheme="majorBidi"/>
-                <w:sz w:val="24"/>
-                <w:szCs w:val="24"/>
-              </w:rPr>
-            </w:pPr>
-            <w:r>
-              <w:rPr>
-                <w:rFonts w:asciiTheme="majorBidi" w:hAnsiTheme="majorBidi" w:cstheme="majorBidi"/>
-                <w:sz w:val="24"/>
-                <w:szCs w:val="24"/>
-              </w:rPr>
-              <w:t>-20.27</w:t>
+          <w:p>
+            <w:pPr>
+              <w:pStyle w:val="HTMLPreformatted"/>
+              <w:shd w:val="clear" w:color="auto" w:fill="FFFFFF"/>
+              <w:wordWrap w:val="0"/>
+              <w:jc w:val="center"/>
+              <w:rPr>
+                <w:rFonts w:asciiTheme="majorBidi" w:hAnsiTheme="majorBidi" w:cstheme="majorBidi"/>
+                <w:color w:val="000000"/>
+                <w:sz w:val="22"/>
+                <w:szCs w:val="22"/>
+              </w:rPr>
+            </w:pPr>
+            <w:r>
+              <w:rPr>
+                <w:rStyle w:val="gnd-iwgdh3b"/>
+                <w:rFonts w:asciiTheme="majorBidi" w:hAnsiTheme="majorBidi" w:cstheme="majorBidi"/>
+                <w:color w:val="000000"/>
+                <w:sz w:val="22"/>
+                <w:szCs w:val="22"/>
+                <w:bdr w:val="none" w:sz="0" w:space="0" w:color="auto" w:frame="1"/>
+              </w:rPr>
+              <w:t>(</w:t>
+            </w:r>
+            <w:r>
+              <w:rPr>
+                <w:rStyle w:val="gnd-iwgdh3b"/>
+                <w:rFonts w:asciiTheme="majorBidi" w:hAnsiTheme="majorBidi" w:cstheme="majorBidi"/>
+                <w:color w:val="000000"/>
+                <w:sz w:val="22"/>
+                <w:szCs w:val="22"/>
+                <w:bdr w:val="none" w:sz="0" w:space="0" w:color="auto" w:frame="1"/>
+              </w:rPr>
+              <w:t>-24.7</w:t>
+            </w:r>
+            <w:r>
+              <w:rPr>
+                <w:rStyle w:val="gnd-iwgdh3b"/>
+                <w:rFonts w:asciiTheme="majorBidi" w:hAnsiTheme="majorBidi" w:cstheme="majorBidi"/>
+                <w:color w:val="000000"/>
+                <w:sz w:val="22"/>
+                <w:szCs w:val="22"/>
+                <w:bdr w:val="none" w:sz="0" w:space="0" w:color="auto" w:frame="1"/>
+              </w:rPr>
+              <w:t xml:space="preserve">6, </w:t>
+            </w:r>
+            <w:r>
+              <w:rPr>
+                <w:rStyle w:val="gnd-iwgdh3b"/>
+                <w:rFonts w:asciiTheme="majorBidi" w:hAnsiTheme="majorBidi" w:cstheme="majorBidi"/>
+                <w:color w:val="000000"/>
+                <w:sz w:val="22"/>
+                <w:szCs w:val="22"/>
+                <w:bdr w:val="none" w:sz="0" w:space="0" w:color="auto" w:frame="1"/>
+              </w:rPr>
+              <w:t>-16.45</w:t>
+            </w:r>
+            <w:r>
+              <w:rPr>
+                <w:rStyle w:val="gnd-iwgdh3b"/>
+                <w:rFonts w:asciiTheme="majorBidi" w:hAnsiTheme="majorBidi" w:cstheme="majorBidi"/>
+                <w:color w:val="000000"/>
+                <w:sz w:val="22"/>
+                <w:szCs w:val="22"/>
+                <w:bdr w:val="none" w:sz="0" w:space="0" w:color="auto" w:frame="1"/>
+              </w:rPr>
+              <w:t>)</w:t>
             </w:r>
           </w:p>
         </w:tc>
@@ -1122,17 +2431,14 @@
           </w:tcPr>
           <w:p>
             <w:pPr>
-              <w:rPr>
-                <w:rFonts w:asciiTheme="majorBidi" w:hAnsiTheme="majorBidi" w:cstheme="majorBidi"/>
-                <w:sz w:val="24"/>
-                <w:szCs w:val="24"/>
-              </w:rPr>
-            </w:pPr>
-            <w:r>
-              <w:rPr>
-                <w:rFonts w:asciiTheme="majorBidi" w:hAnsiTheme="majorBidi" w:cstheme="majorBidi"/>
-                <w:sz w:val="24"/>
-                <w:szCs w:val="24"/>
+              <w:jc w:val="center"/>
+              <w:rPr>
+                <w:rFonts w:asciiTheme="majorBidi" w:hAnsiTheme="majorBidi" w:cstheme="majorBidi"/>
+              </w:rPr>
+            </w:pPr>
+            <w:r>
+              <w:rPr>
+                <w:rFonts w:asciiTheme="majorBidi" w:hAnsiTheme="majorBidi" w:cstheme="majorBidi"/>
               </w:rPr>
               <w:t>0.02</w:t>
             </w:r>
@@ -1604,6 +2910,59 @@
       </w:tblBorders>
     </w:tblPr>
   </w:style>
+  <w:style w:type="paragraph" w:styleId="HTMLPreformatted">
+    <w:name w:val="HTML Preformatted"/>
+    <w:basedOn w:val="Normal"/>
+    <w:link w:val="HTMLPreformattedChar"/>
+    <w:uiPriority w:val="99"/>
+    <w:unhideWhenUsed/>
+    <w:rsid w:val="00D02E8D"/>
+    <w:pPr>
+      <w:tabs>
+        <w:tab w:val="left" w:pos="916"/>
+        <w:tab w:val="left" w:pos="1832"/>
+        <w:tab w:val="left" w:pos="2748"/>
+        <w:tab w:val="left" w:pos="3664"/>
+        <w:tab w:val="left" w:pos="4580"/>
+        <w:tab w:val="left" w:pos="5496"/>
+        <w:tab w:val="left" w:pos="6412"/>
+        <w:tab w:val="left" w:pos="7328"/>
+        <w:tab w:val="left" w:pos="8244"/>
+        <w:tab w:val="left" w:pos="9160"/>
+        <w:tab w:val="left" w:pos="10076"/>
+        <w:tab w:val="left" w:pos="10992"/>
+        <w:tab w:val="left" w:pos="11908"/>
+        <w:tab w:val="left" w:pos="12824"/>
+        <w:tab w:val="left" w:pos="13740"/>
+        <w:tab w:val="left" w:pos="14656"/>
+      </w:tabs>
+      <w:spacing w:after="0" w:line="240" w:lineRule="auto"/>
+    </w:pPr>
+    <w:rPr>
+      <w:rFonts w:ascii="Courier New" w:eastAsia="Times New Roman" w:hAnsi="Courier New" w:cs="Courier New"/>
+      <w:sz w:val="20"/>
+      <w:szCs w:val="20"/>
+      <w:lang w:eastAsia="zh-TW"/>
+    </w:rPr>
+  </w:style>
+  <w:style w:type="character" w:customStyle="1" w:styleId="HTMLPreformattedChar">
+    <w:name w:val="HTML Preformatted Char"/>
+    <w:basedOn w:val="DefaultParagraphFont"/>
+    <w:link w:val="HTMLPreformatted"/>
+    <w:uiPriority w:val="99"/>
+    <w:rsid w:val="00D02E8D"/>
+    <w:rPr>
+      <w:rFonts w:ascii="Courier New" w:eastAsia="Times New Roman" w:hAnsi="Courier New" w:cs="Courier New"/>
+      <w:sz w:val="20"/>
+      <w:szCs w:val="20"/>
+      <w:lang w:eastAsia="zh-TW"/>
+    </w:rPr>
+  </w:style>
+  <w:style w:type="character" w:customStyle="1" w:styleId="gnd-iwgdh3b">
+    <w:name w:val="gnd-iwgdh3b"/>
+    <w:basedOn w:val="DefaultParagraphFont"/>
+    <w:rsid w:val="00D02E8D"/>
+  </w:style>
 </w:styles>
 </file>
 

</xml_diff>